<commit_message>
Deploying to gh-pages from @ YoungJIn94/YoungJIn94.github.io@01341d1e50e3a5fb520cbb7f744723131b004932 🚀
</commit_message>
<xml_diff>
--- a/assets/pdf/YJKim_CV_v2.docx
+++ b/assets/pdf/YJKim_CV_v2.docx
@@ -86,8 +86,10 @@
           <w:sz w:val="24"/>
           <w:szCs w:val="24"/>
         </w:rPr>
-        <w:t>PhD Candidate</w:t>
-      </w:r>
+        <w:t>Postdoctoral Researcher</w:t>
+      </w:r>
+      <w:bookmarkStart w:id="0" w:name="_GoBack"/>
+      <w:bookmarkEnd w:id="0"/>
     </w:p>
     <w:p>
       <w:pPr>
@@ -529,7 +531,7 @@
               </wp:inline>
             </w:drawing>
           </mc:Choice>
-          <mc:Fallback xmlns:oel="http://schemas.microsoft.com/office/2019/extlst" xmlns:w16cex="http://schemas.microsoft.com/office/word/2018/wordml/cex" xmlns:w16="http://schemas.microsoft.com/office/word/2018/wordml" xmlns:w16du="http://schemas.microsoft.com/office/word/2023/wordml/word16du" xmlns:w16sdtdh="http://schemas.microsoft.com/office/word/2020/wordml/sdtdatahash">
+          <mc:Fallback xmlns:w16sdtdh="http://schemas.microsoft.com/office/word/2020/wordml/sdtdatahash" xmlns:w16du="http://schemas.microsoft.com/office/word/2023/wordml/word16du" xmlns:w16="http://schemas.microsoft.com/office/word/2018/wordml" xmlns:w16cex="http://schemas.microsoft.com/office/word/2018/wordml/cex" xmlns:oel="http://schemas.microsoft.com/office/2019/extlst">
             <w:pict>
               <v:line w14:anchorId="11BCC3A6" id="직선 연결선 2" o:spid="_x0000_s1026" style="visibility:visible;mso-wrap-style:square;mso-left-percent:-10001;mso-top-percent:-10001;mso-position-horizontal:absolute;mso-position-horizontal-relative:char;mso-position-vertical:absolute;mso-position-vertical-relative:line;mso-left-percent:-10001;mso-top-percent:-10001" from="0,0" to="447.85pt,0" o:gfxdata="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" strokecolor="windowText">
                 <o:lock v:ext="edit" shapetype="f"/>
@@ -601,8 +603,8 @@
       </w:tblPr>
       <w:tblGrid>
         <w:gridCol w:w="1555"/>
-        <w:gridCol w:w="5386"/>
-        <w:gridCol w:w="2075"/>
+        <w:gridCol w:w="6100"/>
+        <w:gridCol w:w="1361"/>
       </w:tblGrid>
       <w:tr>
         <w:tc>
@@ -619,7 +621,6 @@
               <w:outlineLvl w:val="0"/>
               <w:rPr>
                 <w:rFonts w:ascii="Linux Libertine Display" w:hAnsi="Linux Libertine Display" w:cs="Linux Libertine Display"/>
-                <w:b/>
                 <w:bCs/>
                 <w:kern w:val="0"/>
                 <w:sz w:val="28"/>
@@ -629,28 +630,17 @@
             <w:r>
               <w:rPr>
                 <w:rFonts w:ascii="Linux Libertine Display" w:hAnsi="Linux Libertine Display" w:cs="Linux Libertine Display"/>
-                <w:b/>
                 <w:bCs/>
                 <w:kern w:val="0"/>
                 <w:sz w:val="22"/>
               </w:rPr>
-              <w:t>B.S</w:t>
-            </w:r>
-            <w:r>
-              <w:rPr>
-                <w:rFonts w:ascii="Linux Libertine Display" w:hAnsi="Linux Libertine Display" w:cs="Linux Libertine Display"/>
-                <w:b/>
-                <w:bCs/>
-                <w:kern w:val="0"/>
-                <w:sz w:val="22"/>
-              </w:rPr>
-              <w:t>.</w:t>
+              <w:t>B.S.</w:t>
             </w:r>
           </w:p>
         </w:tc>
         <w:tc>
           <w:tcPr>
-            <w:tcW w:w="5386" w:type="dxa"/>
+            <w:tcW w:w="6100" w:type="dxa"/>
             <w:vAlign w:val="center"/>
           </w:tcPr>
           <w:p>
@@ -730,7 +720,7 @@
         </w:tc>
         <w:tc>
           <w:tcPr>
-            <w:tcW w:w="2075" w:type="dxa"/>
+            <w:tcW w:w="1361" w:type="dxa"/>
             <w:vAlign w:val="center"/>
           </w:tcPr>
           <w:p>
@@ -776,7 +766,6 @@
               <w:outlineLvl w:val="0"/>
               <w:rPr>
                 <w:rFonts w:ascii="Linux Libertine Display" w:hAnsi="Linux Libertine Display" w:cs="Linux Libertine Display"/>
-                <w:b/>
                 <w:bCs/>
                 <w:kern w:val="0"/>
                 <w:sz w:val="28"/>
@@ -786,28 +775,17 @@
             <w:r>
               <w:rPr>
                 <w:rFonts w:ascii="Linux Libertine Display" w:hAnsi="Linux Libertine Display" w:cs="Linux Libertine Display"/>
-                <w:b/>
                 <w:bCs/>
                 <w:kern w:val="0"/>
                 <w:sz w:val="22"/>
               </w:rPr>
-              <w:t>Ph.D</w:t>
-            </w:r>
-            <w:r>
-              <w:rPr>
-                <w:rFonts w:ascii="Linux Libertine Display" w:hAnsi="Linux Libertine Display" w:cs="Linux Libertine Display"/>
-                <w:b/>
-                <w:bCs/>
-                <w:kern w:val="0"/>
-                <w:sz w:val="22"/>
-              </w:rPr>
-              <w:t>.</w:t>
+              <w:t>Ph.D.</w:t>
             </w:r>
           </w:p>
         </w:tc>
         <w:tc>
           <w:tcPr>
-            <w:tcW w:w="5386" w:type="dxa"/>
+            <w:tcW w:w="6100" w:type="dxa"/>
             <w:vAlign w:val="center"/>
           </w:tcPr>
           <w:p>
@@ -967,7 +945,7 @@
         </w:tc>
         <w:tc>
           <w:tcPr>
-            <w:tcW w:w="2075" w:type="dxa"/>
+            <w:tcW w:w="1361" w:type="dxa"/>
             <w:vAlign w:val="center"/>
           </w:tcPr>
           <w:p>
@@ -1021,203 +999,6 @@
                 <w:sz w:val="22"/>
               </w:rPr>
               <w:t>2</w:t>
-            </w:r>
-          </w:p>
-        </w:tc>
-      </w:tr>
-      <w:tr>
-        <w:tc>
-          <w:tcPr>
-            <w:tcW w:w="1555" w:type="dxa"/>
-            <w:vAlign w:val="center"/>
-          </w:tcPr>
-          <w:p>
-            <w:pPr>
-              <w:wordWrap/>
-              <w:adjustRightInd w:val="0"/>
-              <w:spacing w:line="360" w:lineRule="auto"/>
-              <w:jc w:val="center"/>
-              <w:outlineLvl w:val="0"/>
-              <w:rPr>
-                <w:rFonts w:ascii="Linux Libertine Display" w:hAnsi="Linux Libertine Display" w:cs="Linux Libertine Display"/>
-                <w:b/>
-                <w:bCs/>
-                <w:kern w:val="0"/>
-                <w:sz w:val="22"/>
-              </w:rPr>
-            </w:pPr>
-            <w:r>
-              <w:rPr>
-                <w:rFonts w:ascii="Linux Libertine Display" w:hAnsi="Linux Libertine Display" w:cs="Linux Libertine Display" w:hint="eastAsia"/>
-                <w:b/>
-                <w:bCs/>
-                <w:kern w:val="0"/>
-                <w:sz w:val="22"/>
-              </w:rPr>
-              <w:t>P</w:t>
-            </w:r>
-            <w:r>
-              <w:rPr>
-                <w:rFonts w:ascii="Linux Libertine Display" w:hAnsi="Linux Libertine Display" w:cs="Linux Libertine Display"/>
-                <w:b/>
-                <w:bCs/>
-                <w:kern w:val="0"/>
-                <w:sz w:val="22"/>
-              </w:rPr>
-              <w:t>ostdoc</w:t>
-            </w:r>
-            <w:r>
-              <w:rPr>
-                <w:rFonts w:ascii="Linux Libertine Display" w:hAnsi="Linux Libertine Display" w:cs="Linux Libertine Display"/>
-                <w:b/>
-                <w:bCs/>
-                <w:kern w:val="0"/>
-                <w:sz w:val="22"/>
-              </w:rPr>
-              <w:t>.</w:t>
-            </w:r>
-          </w:p>
-        </w:tc>
-        <w:tc>
-          <w:tcPr>
-            <w:tcW w:w="5386" w:type="dxa"/>
-            <w:vAlign w:val="center"/>
-          </w:tcPr>
-          <w:p>
-            <w:pPr>
-              <w:wordWrap/>
-              <w:adjustRightInd w:val="0"/>
-              <w:spacing w:line="276" w:lineRule="auto"/>
-              <w:ind w:firstLineChars="50" w:firstLine="110"/>
-              <w:jc w:val="left"/>
-              <w:rPr>
-                <w:rFonts w:ascii="Linux Libertine Display" w:hAnsi="Linux Libertine Display" w:cs="Linux Libertine Display"/>
-                <w:b/>
-                <w:bCs/>
-                <w:kern w:val="0"/>
-                <w:sz w:val="22"/>
-              </w:rPr>
-            </w:pPr>
-            <w:r>
-              <w:rPr>
-                <w:rFonts w:ascii="Linux Libertine Display" w:hAnsi="Linux Libertine Display" w:cs="Linux Libertine Display"/>
-                <w:b/>
-                <w:bCs/>
-                <w:kern w:val="0"/>
-                <w:sz w:val="22"/>
-              </w:rPr>
-              <w:t>Electrical and Computer Engineering</w:t>
-            </w:r>
-          </w:p>
-          <w:p>
-            <w:pPr>
-              <w:wordWrap/>
-              <w:adjustRightInd w:val="0"/>
-              <w:spacing w:line="276" w:lineRule="auto"/>
-              <w:ind w:firstLineChars="50" w:firstLine="100"/>
-              <w:jc w:val="left"/>
-              <w:rPr>
-                <w:rFonts w:ascii="Linux Libertine Display" w:hAnsi="Linux Libertine Display" w:cs="Linux Libertine Display"/>
-                <w:bCs/>
-                <w:kern w:val="0"/>
-                <w:szCs w:val="20"/>
-              </w:rPr>
-            </w:pPr>
-            <w:r>
-              <w:rPr>
-                <w:rFonts w:ascii="Linux Libertine Display" w:hAnsi="Linux Libertine Display" w:cs="Linux Libertine Display"/>
-                <w:bCs/>
-                <w:kern w:val="0"/>
-                <w:szCs w:val="20"/>
-              </w:rPr>
-              <w:t>Seoul National University, Republic of Korea</w:t>
-            </w:r>
-          </w:p>
-          <w:p>
-            <w:pPr>
-              <w:wordWrap/>
-              <w:adjustRightInd w:val="0"/>
-              <w:spacing w:line="276" w:lineRule="auto"/>
-              <w:ind w:firstLineChars="50" w:firstLine="100"/>
-              <w:jc w:val="left"/>
-              <w:rPr>
-                <w:rFonts w:ascii="Linux Libertine Display" w:hAnsi="Linux Libertine Display" w:cs="Linux Libertine Display"/>
-                <w:bCs/>
-                <w:kern w:val="0"/>
-                <w:sz w:val="22"/>
-              </w:rPr>
-            </w:pPr>
-            <w:r>
-              <w:rPr>
-                <w:rFonts w:ascii="Linux Libertine Display" w:hAnsi="Linux Libertine Display" w:cs="Linux Libertine Display"/>
-                <w:iCs/>
-                <w:kern w:val="0"/>
-                <w:szCs w:val="20"/>
-              </w:rPr>
-              <w:t xml:space="preserve">Advisor: </w:t>
-            </w:r>
-            <w:hyperlink r:id="rId14" w:history="1">
-              <w:r>
-                <w:rPr>
-                  <w:rStyle w:val="a3"/>
-                  <w:rFonts w:ascii="Linux Libertine Display" w:hAnsi="Linux Libertine Display" w:cs="Linux Libertine Display"/>
-                  <w:iCs/>
-                  <w:color w:val="1F497D" w:themeColor="text2"/>
-                  <w:kern w:val="0"/>
-                  <w:szCs w:val="20"/>
-                </w:rPr>
-                <w:t>Yoonchan Jeong</w:t>
-              </w:r>
-            </w:hyperlink>
-          </w:p>
-        </w:tc>
-        <w:tc>
-          <w:tcPr>
-            <w:tcW w:w="2075" w:type="dxa"/>
-            <w:vAlign w:val="center"/>
-          </w:tcPr>
-          <w:p>
-            <w:pPr>
-              <w:wordWrap/>
-              <w:adjustRightInd w:val="0"/>
-              <w:spacing w:line="360" w:lineRule="auto"/>
-              <w:jc w:val="center"/>
-              <w:outlineLvl w:val="0"/>
-              <w:rPr>
-                <w:rFonts w:ascii="Linux Libertine Display" w:hAnsi="Linux Libertine Display" w:cs="Linux Libertine Display"/>
-                <w:b/>
-                <w:bCs/>
-                <w:kern w:val="0"/>
-                <w:sz w:val="28"/>
-                <w:szCs w:val="28"/>
-              </w:rPr>
-            </w:pPr>
-            <w:r>
-              <w:rPr>
-                <w:rFonts w:ascii="Linux Libertine Display" w:hAnsi="Linux Libertine Display" w:cs="Linux Libertine Display"/>
-                <w:bCs/>
-                <w:kern w:val="0"/>
-                <w:sz w:val="22"/>
-              </w:rPr>
-              <w:t>20</w:t>
-            </w:r>
-            <w:r>
-              <w:rPr>
-                <w:rFonts w:ascii="Linux Libertine Display" w:hAnsi="Linux Libertine Display" w:cs="Linux Libertine Display"/>
-                <w:bCs/>
-                <w:kern w:val="0"/>
-                <w:sz w:val="22"/>
-              </w:rPr>
-              <w:t>25</w:t>
-            </w:r>
-            <w:r>
-              <w:rPr>
-                <w:rFonts w:ascii="Linux Libertine Display" w:hAnsi="Linux Libertine Display" w:cs="Linux Libertine Display"/>
-                <w:bCs/>
-                <w:kern w:val="0"/>
-                <w:sz w:val="22"/>
-              </w:rPr>
-              <w:t>.3 –</w:t>
             </w:r>
           </w:p>
         </w:tc>
@@ -1296,7 +1077,7 @@
               </wp:inline>
             </w:drawing>
           </mc:Choice>
-          <mc:Fallback xmlns:oel="http://schemas.microsoft.com/office/2019/extlst" xmlns:w16cex="http://schemas.microsoft.com/office/word/2018/wordml/cex" xmlns:w16="http://schemas.microsoft.com/office/word/2018/wordml" xmlns:w16du="http://schemas.microsoft.com/office/word/2023/wordml/word16du" xmlns:w16sdtdh="http://schemas.microsoft.com/office/word/2020/wordml/sdtdatahash">
+          <mc:Fallback xmlns:w16sdtdh="http://schemas.microsoft.com/office/word/2020/wordml/sdtdatahash" xmlns:w16du="http://schemas.microsoft.com/office/word/2023/wordml/word16du" xmlns:w16="http://schemas.microsoft.com/office/word/2018/wordml" xmlns:w16cex="http://schemas.microsoft.com/office/word/2018/wordml/cex" xmlns:oel="http://schemas.microsoft.com/office/2019/extlst">
             <w:pict>
               <v:line w14:anchorId="3F6884F7" id="직선 연결선 2" o:spid="_x0000_s1026" style="visibility:visible;mso-wrap-style:square;mso-left-percent:-10001;mso-top-percent:-10001;mso-position-horizontal:absolute;mso-position-horizontal-relative:char;mso-position-vertical:absolute;mso-position-vertical-relative:line;mso-left-percent:-10001;mso-top-percent:-10001" from="0,0" to="447.85pt,0" o:gfxdata="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" strokecolor="black [3213]">
                 <o:lock v:ext="edit" shapetype="f"/>
@@ -1335,553 +1116,649 @@
         <w:t>PROFESSIONAL EXPERIENCE</w:t>
       </w:r>
     </w:p>
-    <w:p>
-      <w:pPr>
-        <w:wordWrap/>
-        <w:adjustRightInd w:val="0"/>
-        <w:spacing w:after="0" w:line="360" w:lineRule="auto"/>
-        <w:ind w:firstLineChars="50" w:firstLine="110"/>
-        <w:jc w:val="left"/>
-        <w:rPr>
-          <w:rFonts w:ascii="Linux Libertine Display" w:hAnsi="Linux Libertine Display" w:cs="Linux Libertine Display"/>
-          <w:bCs/>
-          <w:kern w:val="0"/>
-          <w:sz w:val="22"/>
-        </w:rPr>
-      </w:pPr>
-      <w:r>
-        <w:rPr>
-          <w:rFonts w:ascii="Linux Libertine Display" w:hAnsi="Linux Libertine Display" w:cs="Linux Libertine Display"/>
-          <w:b/>
-          <w:bCs/>
-          <w:kern w:val="0"/>
-          <w:sz w:val="22"/>
-        </w:rPr>
-        <w:t xml:space="preserve">Visiting </w:t>
-      </w:r>
-      <w:proofErr w:type="gramStart"/>
-      <w:r>
-        <w:rPr>
-          <w:rFonts w:ascii="Linux Libertine Display" w:hAnsi="Linux Libertine Display" w:cs="Linux Libertine Display"/>
-          <w:b/>
-          <w:bCs/>
-          <w:kern w:val="0"/>
-          <w:sz w:val="22"/>
-        </w:rPr>
-        <w:t>Researcher</w:t>
-      </w:r>
-      <w:r>
-        <w:rPr>
-          <w:rFonts w:ascii="Linux Libertine Display" w:hAnsi="Linux Libertine Display" w:cs="Linux Libertine Display"/>
-          <w:bCs/>
-          <w:kern w:val="0"/>
-          <w:sz w:val="22"/>
-        </w:rPr>
-        <w:t xml:space="preserve">  </w:t>
-      </w:r>
-      <w:r>
-        <w:rPr>
-          <w:rFonts w:ascii="Linux Libertine Display" w:hAnsi="Linux Libertine Display" w:cs="Linux Libertine Display"/>
-          <w:bCs/>
-          <w:kern w:val="0"/>
-          <w:sz w:val="22"/>
-        </w:rPr>
-        <w:t>Stanford</w:t>
-      </w:r>
-      <w:proofErr w:type="gramEnd"/>
-      <w:r>
-        <w:rPr>
-          <w:rFonts w:ascii="Linux Libertine Display" w:hAnsi="Linux Libertine Display" w:cs="Linux Libertine Display"/>
-          <w:bCs/>
-          <w:kern w:val="0"/>
-          <w:sz w:val="22"/>
-        </w:rPr>
-        <w:t xml:space="preserve"> University</w:t>
-      </w:r>
-      <w:r>
-        <w:rPr>
-          <w:rFonts w:ascii="Linux Libertine Display" w:hAnsi="Linux Libertine Display" w:cs="Linux Libertine Display"/>
-          <w:bCs/>
-          <w:kern w:val="0"/>
-          <w:sz w:val="22"/>
-        </w:rPr>
-        <w:t xml:space="preserve">, </w:t>
-      </w:r>
-      <w:r>
-        <w:rPr>
-          <w:rFonts w:ascii="Linux Libertine Display" w:hAnsi="Linux Libertine Display" w:cs="Linux Libertine Display"/>
-          <w:bCs/>
-          <w:kern w:val="0"/>
-          <w:sz w:val="22"/>
-        </w:rPr>
-        <w:t>CA</w:t>
-      </w:r>
-      <w:r>
-        <w:rPr>
-          <w:rFonts w:ascii="Linux Libertine Display" w:hAnsi="Linux Libertine Display" w:cs="Linux Libertine Display"/>
-          <w:bCs/>
-          <w:kern w:val="0"/>
-          <w:sz w:val="22"/>
-        </w:rPr>
-        <w:t>, USA</w:t>
-      </w:r>
-      <w:r>
-        <w:rPr>
-          <w:rFonts w:ascii="Linux Libertine Display" w:hAnsi="Linux Libertine Display" w:cs="Linux Libertine Display"/>
-          <w:bCs/>
-          <w:i/>
-          <w:kern w:val="0"/>
-          <w:sz w:val="22"/>
-        </w:rPr>
-        <w:tab/>
-        <w:t xml:space="preserve">         </w:t>
-      </w:r>
-      <w:r>
-        <w:rPr>
-          <w:rFonts w:ascii="Linux Libertine Display" w:hAnsi="Linux Libertine Display" w:cs="Linux Libertine Display"/>
-          <w:bCs/>
-          <w:i/>
-          <w:kern w:val="0"/>
-          <w:sz w:val="22"/>
-        </w:rPr>
-        <w:tab/>
-      </w:r>
-      <w:r>
-        <w:rPr>
-          <w:rFonts w:ascii="Linux Libertine Display" w:hAnsi="Linux Libertine Display" w:cs="Linux Libertine Display"/>
-          <w:bCs/>
-          <w:i/>
-          <w:kern w:val="0"/>
-          <w:sz w:val="22"/>
-        </w:rPr>
-        <w:tab/>
-        <w:t xml:space="preserve">  </w:t>
-      </w:r>
-      <w:r>
-        <w:rPr>
-          <w:rFonts w:ascii="Linux Libertine Display" w:hAnsi="Linux Libertine Display" w:cs="Linux Libertine Display"/>
-          <w:bCs/>
-          <w:kern w:val="0"/>
-          <w:sz w:val="22"/>
-        </w:rPr>
-        <w:t>202</w:t>
-      </w:r>
-      <w:r>
-        <w:rPr>
-          <w:rFonts w:ascii="Linux Libertine Display" w:hAnsi="Linux Libertine Display" w:cs="Linux Libertine Display"/>
-          <w:bCs/>
-          <w:kern w:val="0"/>
-          <w:sz w:val="22"/>
-        </w:rPr>
-        <w:t>3</w:t>
-      </w:r>
-      <w:r>
-        <w:rPr>
-          <w:rFonts w:ascii="Linux Libertine Display" w:hAnsi="Linux Libertine Display" w:cs="Linux Libertine Display"/>
-          <w:bCs/>
-          <w:kern w:val="0"/>
-          <w:sz w:val="22"/>
-        </w:rPr>
-        <w:t xml:space="preserve">. </w:t>
-      </w:r>
-      <w:r>
-        <w:rPr>
-          <w:rFonts w:ascii="Linux Libertine Display" w:hAnsi="Linux Libertine Display" w:cs="Linux Libertine Display"/>
-          <w:bCs/>
-          <w:kern w:val="0"/>
-          <w:sz w:val="22"/>
-        </w:rPr>
-        <w:t>12</w:t>
-      </w:r>
-      <w:r>
-        <w:rPr>
-          <w:rFonts w:ascii="Linux Libertine Display" w:hAnsi="Linux Libertine Display" w:cs="Linux Libertine Display"/>
-          <w:bCs/>
-          <w:kern w:val="0"/>
-          <w:sz w:val="22"/>
-        </w:rPr>
-        <w:t xml:space="preserve"> – 202</w:t>
-      </w:r>
-      <w:r>
-        <w:rPr>
-          <w:rFonts w:ascii="Linux Libertine Display" w:hAnsi="Linux Libertine Display" w:cs="Linux Libertine Display"/>
-          <w:bCs/>
-          <w:kern w:val="0"/>
-          <w:sz w:val="22"/>
-        </w:rPr>
-        <w:t>4</w:t>
-      </w:r>
-      <w:r>
-        <w:rPr>
-          <w:rFonts w:ascii="Linux Libertine Display" w:hAnsi="Linux Libertine Display" w:cs="Linux Libertine Display"/>
-          <w:bCs/>
-          <w:kern w:val="0"/>
-          <w:sz w:val="22"/>
-        </w:rPr>
-        <w:t xml:space="preserve">. </w:t>
-      </w:r>
-      <w:r>
-        <w:rPr>
-          <w:rFonts w:ascii="Linux Libertine Display" w:hAnsi="Linux Libertine Display" w:cs="Linux Libertine Display"/>
-          <w:bCs/>
-          <w:kern w:val="0"/>
-          <w:sz w:val="22"/>
-        </w:rPr>
-        <w:t>2</w:t>
-      </w:r>
-      <w:r>
-        <w:rPr>
-          <w:rFonts w:ascii="Linux Libertine Display" w:hAnsi="Linux Libertine Display" w:cs="Linux Libertine Display"/>
-          <w:bCs/>
-          <w:i/>
-          <w:kern w:val="0"/>
-          <w:sz w:val="22"/>
-        </w:rPr>
-        <w:br/>
-      </w:r>
-      <w:r>
-        <w:rPr>
-          <w:rFonts w:ascii="Linux Libertine Display" w:hAnsi="Linux Libertine Display" w:cs="Linux Libertine Display"/>
-          <w:bCs/>
-          <w:kern w:val="0"/>
-          <w:sz w:val="22"/>
-        </w:rPr>
-        <w:tab/>
-        <w:t xml:space="preserve">- </w:t>
-      </w:r>
-      <w:r>
-        <w:rPr>
-          <w:rFonts w:ascii="Linux Libertine Display" w:hAnsi="Linux Libertine Display" w:cs="Linux Libertine Display"/>
-          <w:bCs/>
-          <w:kern w:val="0"/>
-          <w:sz w:val="22"/>
-        </w:rPr>
-        <w:t>Professor</w:t>
-      </w:r>
-      <w:r>
-        <w:rPr>
-          <w:rFonts w:ascii="Linux Libertine Display" w:hAnsi="Linux Libertine Display" w:cs="Linux Libertine Display"/>
-          <w:bCs/>
-          <w:kern w:val="0"/>
-          <w:sz w:val="22"/>
-        </w:rPr>
-        <w:t xml:space="preserve">: </w:t>
-      </w:r>
-      <w:hyperlink r:id="rId15" w:history="1">
-        <w:r>
-          <w:rPr>
-            <w:rStyle w:val="a3"/>
-            <w:rFonts w:ascii="Linux Libertine Display" w:hAnsi="Linux Libertine Display" w:cs="Linux Libertine Display"/>
-            <w:bCs/>
-            <w:color w:val="1F497D" w:themeColor="text2"/>
-            <w:kern w:val="0"/>
-            <w:sz w:val="22"/>
-          </w:rPr>
-          <w:t>Mark Brongersma</w:t>
-        </w:r>
-      </w:hyperlink>
-    </w:p>
-    <w:p>
-      <w:pPr>
-        <w:wordWrap/>
-        <w:adjustRightInd w:val="0"/>
-        <w:spacing w:after="0" w:line="360" w:lineRule="auto"/>
-        <w:ind w:firstLineChars="50" w:firstLine="110"/>
-        <w:jc w:val="left"/>
-        <w:rPr>
-          <w:rFonts w:ascii="Linux Libertine Display" w:hAnsi="Linux Libertine Display" w:cs="Linux Libertine Display"/>
-          <w:bCs/>
-          <w:kern w:val="0"/>
-          <w:sz w:val="22"/>
-        </w:rPr>
-      </w:pPr>
-      <w:r>
-        <w:rPr>
-          <w:rFonts w:ascii="Linux Libertine Display" w:hAnsi="Linux Libertine Display" w:cs="Linux Libertine Display"/>
-          <w:b/>
-          <w:bCs/>
-          <w:kern w:val="0"/>
-          <w:sz w:val="22"/>
-        </w:rPr>
-        <w:t xml:space="preserve">Research Scientist </w:t>
-      </w:r>
-      <w:proofErr w:type="gramStart"/>
-      <w:r>
-        <w:rPr>
-          <w:rFonts w:ascii="Linux Libertine Display" w:hAnsi="Linux Libertine Display" w:cs="Linux Libertine Display"/>
-          <w:b/>
-          <w:bCs/>
-          <w:kern w:val="0"/>
-          <w:sz w:val="22"/>
-        </w:rPr>
-        <w:t>Intern</w:t>
-      </w:r>
-      <w:r>
-        <w:rPr>
-          <w:rFonts w:ascii="Linux Libertine Display" w:hAnsi="Linux Libertine Display" w:cs="Linux Libertine Display"/>
-          <w:bCs/>
-          <w:kern w:val="0"/>
-          <w:sz w:val="22"/>
-        </w:rPr>
-        <w:t xml:space="preserve">  </w:t>
-      </w:r>
-      <w:r>
-        <w:rPr>
-          <w:rFonts w:ascii="Linux Libertine Display" w:hAnsi="Linux Libertine Display" w:cs="Linux Libertine Display"/>
-          <w:bCs/>
-          <w:kern w:val="0"/>
-          <w:sz w:val="22"/>
-        </w:rPr>
-        <w:t>Meta</w:t>
-      </w:r>
-      <w:proofErr w:type="gramEnd"/>
-      <w:r>
-        <w:rPr>
-          <w:rFonts w:ascii="Linux Libertine Display" w:hAnsi="Linux Libertine Display" w:cs="Linux Libertine Display"/>
-          <w:bCs/>
-          <w:kern w:val="0"/>
-          <w:sz w:val="22"/>
-        </w:rPr>
-        <w:t xml:space="preserve"> Reality Labs</w:t>
-      </w:r>
-      <w:r>
-        <w:rPr>
-          <w:rFonts w:ascii="Linux Libertine Display" w:hAnsi="Linux Libertine Display" w:cs="Linux Libertine Display"/>
-          <w:bCs/>
-          <w:kern w:val="0"/>
-          <w:sz w:val="22"/>
-        </w:rPr>
-        <w:t xml:space="preserve">, </w:t>
-      </w:r>
-      <w:r>
-        <w:rPr>
-          <w:rFonts w:ascii="Linux Libertine Display" w:hAnsi="Linux Libertine Display" w:cs="Linux Libertine Display" w:hint="eastAsia"/>
-          <w:bCs/>
-          <w:kern w:val="0"/>
-          <w:sz w:val="22"/>
-        </w:rPr>
-        <w:t>W</w:t>
-      </w:r>
-      <w:r>
-        <w:rPr>
-          <w:rFonts w:ascii="Linux Libertine Display" w:hAnsi="Linux Libertine Display" w:cs="Linux Libertine Display"/>
-          <w:bCs/>
-          <w:kern w:val="0"/>
-          <w:sz w:val="22"/>
-        </w:rPr>
-        <w:t>A</w:t>
-      </w:r>
-      <w:r>
-        <w:rPr>
-          <w:rFonts w:ascii="Linux Libertine Display" w:hAnsi="Linux Libertine Display" w:cs="Linux Libertine Display"/>
-          <w:bCs/>
-          <w:kern w:val="0"/>
-          <w:sz w:val="22"/>
-        </w:rPr>
-        <w:t>, USA</w:t>
-      </w:r>
-      <w:r>
-        <w:rPr>
-          <w:rFonts w:ascii="Linux Libertine Display" w:hAnsi="Linux Libertine Display" w:cs="Linux Libertine Display"/>
-          <w:bCs/>
-          <w:i/>
-          <w:kern w:val="0"/>
-          <w:sz w:val="22"/>
-        </w:rPr>
-        <w:tab/>
-        <w:t xml:space="preserve">         </w:t>
-      </w:r>
-      <w:r>
-        <w:rPr>
-          <w:rFonts w:ascii="Linux Libertine Display" w:hAnsi="Linux Libertine Display" w:cs="Linux Libertine Display"/>
-          <w:bCs/>
-          <w:i/>
-          <w:kern w:val="0"/>
-          <w:sz w:val="22"/>
-        </w:rPr>
-        <w:t xml:space="preserve">       </w:t>
-      </w:r>
-      <w:r>
-        <w:rPr>
-          <w:rFonts w:ascii="Linux Libertine Display" w:hAnsi="Linux Libertine Display" w:cs="Linux Libertine Display"/>
-          <w:bCs/>
-          <w:kern w:val="0"/>
-          <w:sz w:val="22"/>
-        </w:rPr>
-        <w:t>202</w:t>
-      </w:r>
-      <w:r>
-        <w:rPr>
-          <w:rFonts w:ascii="Linux Libertine Display" w:hAnsi="Linux Libertine Display" w:cs="Linux Libertine Display"/>
-          <w:bCs/>
-          <w:kern w:val="0"/>
-          <w:sz w:val="22"/>
-        </w:rPr>
-        <w:t>4</w:t>
-      </w:r>
-      <w:r>
-        <w:rPr>
-          <w:rFonts w:ascii="Linux Libertine Display" w:hAnsi="Linux Libertine Display" w:cs="Linux Libertine Display"/>
-          <w:bCs/>
-          <w:kern w:val="0"/>
-          <w:sz w:val="22"/>
-        </w:rPr>
-        <w:t xml:space="preserve">. </w:t>
-      </w:r>
-      <w:r>
-        <w:rPr>
-          <w:rFonts w:ascii="Linux Libertine Display" w:hAnsi="Linux Libertine Display" w:cs="Linux Libertine Display"/>
-          <w:bCs/>
-          <w:kern w:val="0"/>
-          <w:sz w:val="22"/>
-        </w:rPr>
-        <w:t>6</w:t>
-      </w:r>
-      <w:r>
-        <w:rPr>
-          <w:rFonts w:ascii="Linux Libertine Display" w:hAnsi="Linux Libertine Display" w:cs="Linux Libertine Display"/>
-          <w:bCs/>
-          <w:kern w:val="0"/>
-          <w:sz w:val="22"/>
-        </w:rPr>
-        <w:t xml:space="preserve"> – 202</w:t>
-      </w:r>
-      <w:r>
-        <w:rPr>
-          <w:rFonts w:ascii="Linux Libertine Display" w:hAnsi="Linux Libertine Display" w:cs="Linux Libertine Display"/>
-          <w:bCs/>
-          <w:kern w:val="0"/>
-          <w:sz w:val="22"/>
-        </w:rPr>
-        <w:t>4</w:t>
-      </w:r>
-      <w:r>
-        <w:rPr>
-          <w:rFonts w:ascii="Linux Libertine Display" w:hAnsi="Linux Libertine Display" w:cs="Linux Libertine Display"/>
-          <w:bCs/>
-          <w:kern w:val="0"/>
-          <w:sz w:val="22"/>
-        </w:rPr>
-        <w:t xml:space="preserve">. </w:t>
-      </w:r>
-      <w:r>
-        <w:rPr>
-          <w:rFonts w:ascii="Linux Libertine Display" w:hAnsi="Linux Libertine Display" w:cs="Linux Libertine Display"/>
-          <w:bCs/>
-          <w:kern w:val="0"/>
-          <w:sz w:val="22"/>
-        </w:rPr>
-        <w:t>10</w:t>
-      </w:r>
-      <w:r>
-        <w:rPr>
-          <w:rFonts w:ascii="Linux Libertine Display" w:hAnsi="Linux Libertine Display" w:cs="Linux Libertine Display"/>
-          <w:bCs/>
-          <w:i/>
-          <w:kern w:val="0"/>
-          <w:sz w:val="22"/>
-        </w:rPr>
-        <w:br/>
-      </w:r>
-      <w:r>
-        <w:rPr>
-          <w:rFonts w:ascii="Linux Libertine Display" w:hAnsi="Linux Libertine Display" w:cs="Linux Libertine Display"/>
-          <w:bCs/>
-          <w:kern w:val="0"/>
-          <w:sz w:val="22"/>
-        </w:rPr>
-        <w:tab/>
-        <w:t xml:space="preserve">- </w:t>
-      </w:r>
-      <w:r>
-        <w:rPr>
-          <w:rFonts w:ascii="Linux Libertine Display" w:hAnsi="Linux Libertine Display" w:cs="Linux Libertine Display"/>
-          <w:bCs/>
-          <w:kern w:val="0"/>
-          <w:sz w:val="22"/>
-        </w:rPr>
-        <w:t>Department</w:t>
-      </w:r>
-      <w:r>
-        <w:rPr>
-          <w:rFonts w:ascii="Linux Libertine Display" w:hAnsi="Linux Libertine Display" w:cs="Linux Libertine Display"/>
-          <w:bCs/>
-          <w:kern w:val="0"/>
-          <w:sz w:val="22"/>
-        </w:rPr>
-        <w:t xml:space="preserve">: </w:t>
-      </w:r>
-      <w:r>
-        <w:rPr>
-          <w:rFonts w:ascii="Linux Libertine Display" w:hAnsi="Linux Libertine Display" w:cs="Linux Libertine Display"/>
-          <w:bCs/>
-          <w:kern w:val="0"/>
-          <w:sz w:val="22"/>
-        </w:rPr>
-        <w:t>Optics &amp; Display Research</w:t>
-      </w:r>
-    </w:p>
-    <w:p>
-      <w:pPr>
-        <w:wordWrap/>
-        <w:adjustRightInd w:val="0"/>
-        <w:spacing w:after="0" w:line="360" w:lineRule="auto"/>
-        <w:ind w:firstLineChars="50" w:firstLine="110"/>
-        <w:jc w:val="left"/>
-        <w:rPr>
-          <w:rFonts w:ascii="Linux Libertine Display" w:hAnsi="Linux Libertine Display" w:cs="Linux Libertine Display"/>
-          <w:bCs/>
-          <w:kern w:val="0"/>
-          <w:sz w:val="22"/>
-        </w:rPr>
-      </w:pPr>
-      <w:r>
-        <w:rPr>
-          <w:rFonts w:ascii="Linux Libertine Display" w:hAnsi="Linux Libertine Display" w:cs="Linux Libertine Display"/>
-          <w:bCs/>
-          <w:kern w:val="0"/>
-          <w:sz w:val="22"/>
-        </w:rPr>
-        <w:tab/>
-        <w:t xml:space="preserve">- </w:t>
-      </w:r>
-      <w:r>
-        <w:rPr>
-          <w:rFonts w:ascii="Linux Libertine Display" w:hAnsi="Linux Libertine Display" w:cs="Linux Libertine Display" w:hint="eastAsia"/>
-          <w:bCs/>
-          <w:kern w:val="0"/>
-          <w:sz w:val="22"/>
-        </w:rPr>
-        <w:t>R</w:t>
-      </w:r>
-      <w:r>
-        <w:rPr>
-          <w:rFonts w:ascii="Linux Libertine Display" w:hAnsi="Linux Libertine Display" w:cs="Linux Libertine Display"/>
-          <w:bCs/>
-          <w:kern w:val="0"/>
-          <w:sz w:val="22"/>
-        </w:rPr>
-        <w:t>esearch subject</w:t>
-      </w:r>
-      <w:r>
-        <w:rPr>
-          <w:rFonts w:ascii="Linux Libertine Display" w:hAnsi="Linux Libertine Display" w:cs="Linux Libertine Display"/>
-          <w:bCs/>
-          <w:kern w:val="0"/>
-          <w:sz w:val="22"/>
-        </w:rPr>
-        <w:t xml:space="preserve">: </w:t>
-      </w:r>
-      <w:r>
-        <w:rPr>
-          <w:rFonts w:ascii="Linux Libertine Display" w:hAnsi="Linux Libertine Display" w:cs="Linux Libertine Display"/>
-          <w:bCs/>
-          <w:kern w:val="0"/>
-          <w:sz w:val="22"/>
-        </w:rPr>
-        <w:t>New waveguide architecture development</w:t>
-      </w:r>
-    </w:p>
+    <w:tbl>
+      <w:tblPr>
+        <w:tblStyle w:val="ab"/>
+        <w:tblW w:w="0" w:type="auto"/>
+        <w:tblBorders>
+          <w:top w:val="none" w:sz="0" w:space="0" w:color="auto"/>
+          <w:left w:val="none" w:sz="0" w:space="0" w:color="auto"/>
+          <w:bottom w:val="none" w:sz="0" w:space="0" w:color="auto"/>
+          <w:right w:val="none" w:sz="0" w:space="0" w:color="auto"/>
+          <w:insideH w:val="none" w:sz="0" w:space="0" w:color="auto"/>
+          <w:insideV w:val="none" w:sz="0" w:space="0" w:color="auto"/>
+        </w:tblBorders>
+        <w:tblCellMar>
+          <w:top w:w="57" w:type="dxa"/>
+          <w:left w:w="113" w:type="dxa"/>
+          <w:bottom w:w="57" w:type="dxa"/>
+          <w:right w:w="113" w:type="dxa"/>
+        </w:tblCellMar>
+        <w:tblLook w:val="04A0" w:firstRow="1" w:lastRow="0" w:firstColumn="1" w:lastColumn="0" w:noHBand="0" w:noVBand="1"/>
+      </w:tblPr>
+      <w:tblGrid>
+        <w:gridCol w:w="1701"/>
+        <w:gridCol w:w="5954"/>
+        <w:gridCol w:w="1361"/>
+      </w:tblGrid>
+      <w:tr>
+        <w:tc>
+          <w:tcPr>
+            <w:tcW w:w="1701" w:type="dxa"/>
+            <w:vAlign w:val="center"/>
+          </w:tcPr>
+          <w:p>
+            <w:pPr>
+              <w:wordWrap/>
+              <w:adjustRightInd w:val="0"/>
+              <w:spacing w:line="360" w:lineRule="auto"/>
+              <w:jc w:val="center"/>
+              <w:outlineLvl w:val="0"/>
+              <w:rPr>
+                <w:rFonts w:ascii="Linux Libertine Display" w:hAnsi="Linux Libertine Display" w:cs="Linux Libertine Display"/>
+                <w:bCs/>
+                <w:kern w:val="0"/>
+                <w:sz w:val="22"/>
+              </w:rPr>
+            </w:pPr>
+            <w:r>
+              <w:rPr>
+                <w:rFonts w:ascii="Linux Libertine Display" w:hAnsi="Linux Libertine Display" w:cs="Linux Libertine Display" w:hint="eastAsia"/>
+                <w:bCs/>
+                <w:kern w:val="0"/>
+                <w:sz w:val="22"/>
+              </w:rPr>
+              <w:t>V</w:t>
+            </w:r>
+            <w:r>
+              <w:rPr>
+                <w:rFonts w:ascii="Linux Libertine Display" w:hAnsi="Linux Libertine Display" w:cs="Linux Libertine Display"/>
+                <w:bCs/>
+                <w:kern w:val="0"/>
+                <w:sz w:val="22"/>
+              </w:rPr>
+              <w:t>isiting Researcher</w:t>
+            </w:r>
+          </w:p>
+        </w:tc>
+        <w:tc>
+          <w:tcPr>
+            <w:tcW w:w="5954" w:type="dxa"/>
+            <w:vAlign w:val="center"/>
+          </w:tcPr>
+          <w:p>
+            <w:pPr>
+              <w:wordWrap/>
+              <w:adjustRightInd w:val="0"/>
+              <w:spacing w:line="276" w:lineRule="auto"/>
+              <w:ind w:firstLineChars="50" w:firstLine="110"/>
+              <w:jc w:val="left"/>
+              <w:rPr>
+                <w:rFonts w:ascii="Linux Libertine Display" w:hAnsi="Linux Libertine Display" w:cs="Linux Libertine Display"/>
+                <w:b/>
+                <w:bCs/>
+                <w:kern w:val="0"/>
+                <w:sz w:val="22"/>
+              </w:rPr>
+            </w:pPr>
+            <w:r>
+              <w:rPr>
+                <w:rFonts w:ascii="Linux Libertine Display" w:hAnsi="Linux Libertine Display" w:cs="Linux Libertine Display"/>
+                <w:b/>
+                <w:bCs/>
+                <w:kern w:val="0"/>
+                <w:sz w:val="22"/>
+              </w:rPr>
+              <w:t>Stanford University</w:t>
+            </w:r>
+            <w:r>
+              <w:rPr>
+                <w:rFonts w:ascii="Linux Libertine Display" w:hAnsi="Linux Libertine Display" w:cs="Linux Libertine Display"/>
+                <w:bCs/>
+                <w:kern w:val="0"/>
+                <w:sz w:val="22"/>
+              </w:rPr>
+              <w:t>,</w:t>
+            </w:r>
+            <w:r>
+              <w:rPr>
+                <w:rFonts w:ascii="Linux Libertine Display" w:hAnsi="Linux Libertine Display" w:cs="Linux Libertine Display"/>
+                <w:b/>
+                <w:bCs/>
+                <w:kern w:val="0"/>
+                <w:sz w:val="22"/>
+              </w:rPr>
+              <w:t xml:space="preserve"> </w:t>
+            </w:r>
+            <w:r>
+              <w:rPr>
+                <w:rFonts w:ascii="Linux Libertine Display" w:hAnsi="Linux Libertine Display" w:cs="Linux Libertine Display"/>
+                <w:bCs/>
+                <w:kern w:val="0"/>
+                <w:sz w:val="22"/>
+              </w:rPr>
+              <w:t>CA, USA</w:t>
+            </w:r>
+          </w:p>
+          <w:p>
+            <w:pPr>
+              <w:wordWrap/>
+              <w:adjustRightInd w:val="0"/>
+              <w:spacing w:line="276" w:lineRule="auto"/>
+              <w:ind w:firstLineChars="50" w:firstLine="100"/>
+              <w:jc w:val="left"/>
+              <w:rPr>
+                <w:rFonts w:ascii="Linux Libertine Display" w:hAnsi="Linux Libertine Display" w:cs="Linux Libertine Display"/>
+                <w:bCs/>
+                <w:kern w:val="0"/>
+                <w:sz w:val="22"/>
+              </w:rPr>
+            </w:pPr>
+            <w:r>
+              <w:rPr>
+                <w:rFonts w:ascii="Linux Libertine Display" w:hAnsi="Linux Libertine Display" w:cs="Linux Libertine Display"/>
+                <w:bCs/>
+                <w:kern w:val="0"/>
+                <w:szCs w:val="20"/>
+              </w:rPr>
+              <w:t xml:space="preserve">Advisor: </w:t>
+            </w:r>
+            <w:hyperlink r:id="rId14" w:history="1">
+              <w:r>
+                <w:rPr>
+                  <w:rStyle w:val="a3"/>
+                  <w:rFonts w:ascii="Linux Libertine Display" w:hAnsi="Linux Libertine Display" w:cs="Linux Libertine Display"/>
+                  <w:bCs/>
+                  <w:color w:val="1F497D" w:themeColor="text2"/>
+                  <w:kern w:val="0"/>
+                  <w:szCs w:val="20"/>
+                </w:rPr>
+                <w:t>Mark Brongersma</w:t>
+              </w:r>
+            </w:hyperlink>
+          </w:p>
+        </w:tc>
+        <w:tc>
+          <w:tcPr>
+            <w:tcW w:w="1361" w:type="dxa"/>
+            <w:vAlign w:val="center"/>
+          </w:tcPr>
+          <w:p>
+            <w:pPr>
+              <w:wordWrap/>
+              <w:adjustRightInd w:val="0"/>
+              <w:spacing w:line="360" w:lineRule="auto"/>
+              <w:jc w:val="center"/>
+              <w:outlineLvl w:val="0"/>
+              <w:rPr>
+                <w:rFonts w:ascii="Linux Libertine Display" w:hAnsi="Linux Libertine Display" w:cs="Linux Libertine Display"/>
+                <w:b/>
+                <w:bCs/>
+                <w:kern w:val="0"/>
+                <w:sz w:val="28"/>
+                <w:szCs w:val="28"/>
+              </w:rPr>
+            </w:pPr>
+            <w:r>
+              <w:rPr>
+                <w:rFonts w:ascii="Linux Libertine Display" w:hAnsi="Linux Libertine Display" w:cs="Linux Libertine Display"/>
+                <w:bCs/>
+                <w:kern w:val="0"/>
+                <w:sz w:val="22"/>
+              </w:rPr>
+              <w:t xml:space="preserve">2023. </w:t>
+            </w:r>
+            <w:r>
+              <w:rPr>
+                <w:rFonts w:ascii="Linux Libertine Display" w:hAnsi="Linux Libertine Display" w:cs="Linux Libertine Display"/>
+                <w:bCs/>
+                <w:kern w:val="0"/>
+                <w:sz w:val="22"/>
+              </w:rPr>
+              <w:t>12</w:t>
+            </w:r>
+            <w:r>
+              <w:rPr>
+                <w:rFonts w:ascii="Linux Libertine Display" w:hAnsi="Linux Libertine Display" w:cs="Linux Libertine Display"/>
+                <w:bCs/>
+                <w:kern w:val="0"/>
+                <w:sz w:val="22"/>
+              </w:rPr>
+              <w:t xml:space="preserve"> – 202</w:t>
+            </w:r>
+            <w:r>
+              <w:rPr>
+                <w:rFonts w:ascii="Linux Libertine Display" w:hAnsi="Linux Libertine Display" w:cs="Linux Libertine Display"/>
+                <w:bCs/>
+                <w:kern w:val="0"/>
+                <w:sz w:val="22"/>
+              </w:rPr>
+              <w:t>4</w:t>
+            </w:r>
+            <w:r>
+              <w:rPr>
+                <w:rFonts w:ascii="Linux Libertine Display" w:hAnsi="Linux Libertine Display" w:cs="Linux Libertine Display"/>
+                <w:bCs/>
+                <w:kern w:val="0"/>
+                <w:sz w:val="22"/>
+              </w:rPr>
+              <w:t xml:space="preserve">. </w:t>
+            </w:r>
+            <w:r>
+              <w:rPr>
+                <w:rFonts w:ascii="Linux Libertine Display" w:hAnsi="Linux Libertine Display" w:cs="Linux Libertine Display"/>
+                <w:bCs/>
+                <w:kern w:val="0"/>
+                <w:sz w:val="22"/>
+              </w:rPr>
+              <w:t>2</w:t>
+            </w:r>
+          </w:p>
+        </w:tc>
+      </w:tr>
+      <w:tr>
+        <w:tc>
+          <w:tcPr>
+            <w:tcW w:w="1701" w:type="dxa"/>
+            <w:vAlign w:val="center"/>
+          </w:tcPr>
+          <w:p>
+            <w:pPr>
+              <w:wordWrap/>
+              <w:adjustRightInd w:val="0"/>
+              <w:spacing w:line="360" w:lineRule="auto"/>
+              <w:jc w:val="center"/>
+              <w:outlineLvl w:val="0"/>
+              <w:rPr>
+                <w:rFonts w:ascii="Linux Libertine Display" w:hAnsi="Linux Libertine Display" w:cs="Linux Libertine Display"/>
+                <w:bCs/>
+                <w:kern w:val="0"/>
+                <w:sz w:val="28"/>
+                <w:szCs w:val="28"/>
+              </w:rPr>
+            </w:pPr>
+            <w:r>
+              <w:rPr>
+                <w:rFonts w:ascii="Linux Libertine Display" w:hAnsi="Linux Libertine Display" w:cs="Linux Libertine Display"/>
+                <w:bCs/>
+                <w:kern w:val="0"/>
+                <w:sz w:val="22"/>
+              </w:rPr>
+              <w:t>Research Scientist Intern</w:t>
+            </w:r>
+          </w:p>
+        </w:tc>
+        <w:tc>
+          <w:tcPr>
+            <w:tcW w:w="5954" w:type="dxa"/>
+            <w:vAlign w:val="center"/>
+          </w:tcPr>
+          <w:p>
+            <w:pPr>
+              <w:wordWrap/>
+              <w:adjustRightInd w:val="0"/>
+              <w:spacing w:line="276" w:lineRule="auto"/>
+              <w:ind w:firstLineChars="50" w:firstLine="110"/>
+              <w:jc w:val="left"/>
+              <w:rPr>
+                <w:rFonts w:ascii="Linux Libertine Display" w:hAnsi="Linux Libertine Display" w:cs="Linux Libertine Display"/>
+                <w:b/>
+                <w:bCs/>
+                <w:kern w:val="0"/>
+                <w:sz w:val="22"/>
+              </w:rPr>
+            </w:pPr>
+            <w:r>
+              <w:rPr>
+                <w:rFonts w:ascii="Linux Libertine Display" w:hAnsi="Linux Libertine Display" w:cs="Linux Libertine Display"/>
+                <w:b/>
+                <w:bCs/>
+                <w:kern w:val="0"/>
+                <w:sz w:val="22"/>
+              </w:rPr>
+              <w:t>Meta Reality Labs</w:t>
+            </w:r>
+            <w:r>
+              <w:rPr>
+                <w:rFonts w:ascii="Linux Libertine Display" w:hAnsi="Linux Libertine Display" w:cs="Linux Libertine Display"/>
+                <w:bCs/>
+                <w:kern w:val="0"/>
+                <w:sz w:val="22"/>
+              </w:rPr>
+              <w:t>, WA, USA</w:t>
+            </w:r>
+          </w:p>
+          <w:p>
+            <w:pPr>
+              <w:wordWrap/>
+              <w:adjustRightInd w:val="0"/>
+              <w:spacing w:line="276" w:lineRule="auto"/>
+              <w:ind w:firstLineChars="50" w:firstLine="100"/>
+              <w:jc w:val="left"/>
+              <w:rPr>
+                <w:rFonts w:ascii="Linux Libertine Display" w:hAnsi="Linux Libertine Display" w:cs="Linux Libertine Display"/>
+                <w:bCs/>
+                <w:kern w:val="0"/>
+                <w:szCs w:val="20"/>
+              </w:rPr>
+            </w:pPr>
+            <w:r>
+              <w:rPr>
+                <w:rFonts w:ascii="Linux Libertine Display" w:hAnsi="Linux Libertine Display" w:cs="Linux Libertine Display"/>
+                <w:bCs/>
+                <w:kern w:val="0"/>
+                <w:szCs w:val="20"/>
+              </w:rPr>
+              <w:t>Department: Optics, Photonics, and Light Systems (OPALS) Research</w:t>
+            </w:r>
+          </w:p>
+          <w:p>
+            <w:pPr>
+              <w:wordWrap/>
+              <w:adjustRightInd w:val="0"/>
+              <w:spacing w:line="276" w:lineRule="auto"/>
+              <w:ind w:firstLineChars="50" w:firstLine="100"/>
+              <w:jc w:val="left"/>
+              <w:rPr>
+                <w:rFonts w:ascii="Linux Libertine Display" w:hAnsi="Linux Libertine Display" w:cs="Linux Libertine Display"/>
+                <w:bCs/>
+                <w:kern w:val="0"/>
+                <w:sz w:val="18"/>
+                <w:szCs w:val="18"/>
+              </w:rPr>
+            </w:pPr>
+            <w:r>
+              <w:rPr>
+                <w:rFonts w:ascii="Linux Libertine Display" w:hAnsi="Linux Libertine Display" w:cs="Linux Libertine Display"/>
+                <w:bCs/>
+                <w:kern w:val="0"/>
+                <w:szCs w:val="20"/>
+              </w:rPr>
+              <w:t>Research subject: Development of new waveguide architecture</w:t>
+            </w:r>
+          </w:p>
+        </w:tc>
+        <w:tc>
+          <w:tcPr>
+            <w:tcW w:w="1361" w:type="dxa"/>
+            <w:vAlign w:val="center"/>
+          </w:tcPr>
+          <w:p>
+            <w:pPr>
+              <w:wordWrap/>
+              <w:adjustRightInd w:val="0"/>
+              <w:spacing w:line="360" w:lineRule="auto"/>
+              <w:jc w:val="center"/>
+              <w:outlineLvl w:val="0"/>
+              <w:rPr>
+                <w:rFonts w:ascii="Linux Libertine Display" w:hAnsi="Linux Libertine Display" w:cs="Linux Libertine Display"/>
+                <w:b/>
+                <w:bCs/>
+                <w:kern w:val="0"/>
+                <w:sz w:val="28"/>
+                <w:szCs w:val="28"/>
+              </w:rPr>
+            </w:pPr>
+            <w:r>
+              <w:rPr>
+                <w:rFonts w:ascii="Linux Libertine Display" w:hAnsi="Linux Libertine Display" w:cs="Linux Libertine Display"/>
+                <w:bCs/>
+                <w:kern w:val="0"/>
+                <w:sz w:val="22"/>
+              </w:rPr>
+              <w:t>20</w:t>
+            </w:r>
+            <w:r>
+              <w:rPr>
+                <w:rFonts w:ascii="Linux Libertine Display" w:hAnsi="Linux Libertine Display" w:cs="Linux Libertine Display"/>
+                <w:bCs/>
+                <w:kern w:val="0"/>
+                <w:sz w:val="22"/>
+              </w:rPr>
+              <w:t>24</w:t>
+            </w:r>
+            <w:r>
+              <w:rPr>
+                <w:rFonts w:ascii="Linux Libertine Display" w:hAnsi="Linux Libertine Display" w:cs="Linux Libertine Display"/>
+                <w:bCs/>
+                <w:kern w:val="0"/>
+                <w:sz w:val="22"/>
+              </w:rPr>
+              <w:t>.</w:t>
+            </w:r>
+            <w:r>
+              <w:rPr>
+                <w:rFonts w:ascii="Linux Libertine Display" w:hAnsi="Linux Libertine Display" w:cs="Linux Libertine Display"/>
+                <w:bCs/>
+                <w:kern w:val="0"/>
+                <w:sz w:val="22"/>
+              </w:rPr>
+              <w:t>6</w:t>
+            </w:r>
+            <w:r>
+              <w:rPr>
+                <w:rFonts w:ascii="Linux Libertine Display" w:hAnsi="Linux Libertine Display" w:cs="Linux Libertine Display"/>
+                <w:bCs/>
+                <w:kern w:val="0"/>
+                <w:sz w:val="22"/>
+              </w:rPr>
+              <w:t xml:space="preserve"> – 20</w:t>
+            </w:r>
+            <w:r>
+              <w:rPr>
+                <w:rFonts w:ascii="Linux Libertine Display" w:hAnsi="Linux Libertine Display" w:cs="Linux Libertine Display"/>
+                <w:bCs/>
+                <w:kern w:val="0"/>
+                <w:sz w:val="22"/>
+              </w:rPr>
+              <w:t>2</w:t>
+            </w:r>
+            <w:r>
+              <w:rPr>
+                <w:rFonts w:ascii="Linux Libertine Display" w:hAnsi="Linux Libertine Display" w:cs="Linux Libertine Display"/>
+                <w:bCs/>
+                <w:kern w:val="0"/>
+                <w:sz w:val="22"/>
+              </w:rPr>
+              <w:t>4</w:t>
+            </w:r>
+            <w:r>
+              <w:rPr>
+                <w:rFonts w:ascii="Linux Libertine Display" w:hAnsi="Linux Libertine Display" w:cs="Linux Libertine Display"/>
+                <w:bCs/>
+                <w:kern w:val="0"/>
+                <w:sz w:val="22"/>
+              </w:rPr>
+              <w:t xml:space="preserve">. </w:t>
+            </w:r>
+            <w:r>
+              <w:rPr>
+                <w:rFonts w:ascii="Linux Libertine Display" w:hAnsi="Linux Libertine Display" w:cs="Linux Libertine Display"/>
+                <w:bCs/>
+                <w:kern w:val="0"/>
+                <w:sz w:val="22"/>
+              </w:rPr>
+              <w:t>10</w:t>
+            </w:r>
+          </w:p>
+        </w:tc>
+      </w:tr>
+      <w:tr>
+        <w:tc>
+          <w:tcPr>
+            <w:tcW w:w="1701" w:type="dxa"/>
+            <w:vAlign w:val="center"/>
+          </w:tcPr>
+          <w:p>
+            <w:pPr>
+              <w:wordWrap/>
+              <w:adjustRightInd w:val="0"/>
+              <w:spacing w:line="360" w:lineRule="auto"/>
+              <w:jc w:val="center"/>
+              <w:outlineLvl w:val="0"/>
+              <w:rPr>
+                <w:rFonts w:ascii="Linux Libertine Display" w:hAnsi="Linux Libertine Display" w:cs="Linux Libertine Display"/>
+                <w:bCs/>
+                <w:kern w:val="0"/>
+                <w:sz w:val="22"/>
+              </w:rPr>
+            </w:pPr>
+            <w:r>
+              <w:rPr>
+                <w:rFonts w:ascii="Linux Libertine Display" w:hAnsi="Linux Libertine Display" w:cs="Linux Libertine Display"/>
+                <w:bCs/>
+                <w:kern w:val="0"/>
+                <w:sz w:val="22"/>
+              </w:rPr>
+              <w:t>Postdoc.</w:t>
+            </w:r>
+          </w:p>
+        </w:tc>
+        <w:tc>
+          <w:tcPr>
+            <w:tcW w:w="5954" w:type="dxa"/>
+            <w:vAlign w:val="center"/>
+          </w:tcPr>
+          <w:p>
+            <w:pPr>
+              <w:wordWrap/>
+              <w:adjustRightInd w:val="0"/>
+              <w:spacing w:line="276" w:lineRule="auto"/>
+              <w:ind w:firstLineChars="50" w:firstLine="110"/>
+              <w:jc w:val="left"/>
+              <w:rPr>
+                <w:rFonts w:ascii="Linux Libertine Display" w:hAnsi="Linux Libertine Display" w:cs="Linux Libertine Display"/>
+                <w:b/>
+                <w:bCs/>
+                <w:kern w:val="0"/>
+                <w:sz w:val="22"/>
+              </w:rPr>
+            </w:pPr>
+            <w:r>
+              <w:rPr>
+                <w:rFonts w:ascii="Linux Libertine Display" w:hAnsi="Linux Libertine Display" w:cs="Linux Libertine Display"/>
+                <w:b/>
+                <w:bCs/>
+                <w:kern w:val="0"/>
+                <w:sz w:val="22"/>
+              </w:rPr>
+              <w:t>Electrical and Computer Engineering</w:t>
+            </w:r>
+          </w:p>
+          <w:p>
+            <w:pPr>
+              <w:wordWrap/>
+              <w:adjustRightInd w:val="0"/>
+              <w:spacing w:line="276" w:lineRule="auto"/>
+              <w:ind w:firstLineChars="50" w:firstLine="100"/>
+              <w:jc w:val="left"/>
+              <w:rPr>
+                <w:rFonts w:ascii="Linux Libertine Display" w:hAnsi="Linux Libertine Display" w:cs="Linux Libertine Display"/>
+                <w:bCs/>
+                <w:kern w:val="0"/>
+                <w:szCs w:val="20"/>
+              </w:rPr>
+            </w:pPr>
+            <w:r>
+              <w:rPr>
+                <w:rFonts w:ascii="Linux Libertine Display" w:hAnsi="Linux Libertine Display" w:cs="Linux Libertine Display"/>
+                <w:bCs/>
+                <w:kern w:val="0"/>
+                <w:szCs w:val="20"/>
+              </w:rPr>
+              <w:t>Seoul National University, Republic of Korea</w:t>
+            </w:r>
+          </w:p>
+          <w:p>
+            <w:pPr>
+              <w:wordWrap/>
+              <w:adjustRightInd w:val="0"/>
+              <w:spacing w:line="276" w:lineRule="auto"/>
+              <w:ind w:firstLineChars="50" w:firstLine="100"/>
+              <w:jc w:val="left"/>
+              <w:rPr>
+                <w:rFonts w:ascii="Linux Libertine Display" w:hAnsi="Linux Libertine Display" w:cs="Linux Libertine Display"/>
+                <w:bCs/>
+                <w:kern w:val="0"/>
+                <w:sz w:val="22"/>
+              </w:rPr>
+            </w:pPr>
+            <w:r>
+              <w:rPr>
+                <w:rFonts w:ascii="Linux Libertine Display" w:hAnsi="Linux Libertine Display" w:cs="Linux Libertine Display"/>
+                <w:iCs/>
+                <w:kern w:val="0"/>
+                <w:szCs w:val="20"/>
+              </w:rPr>
+              <w:t xml:space="preserve">Advisor: </w:t>
+            </w:r>
+            <w:hyperlink r:id="rId15" w:history="1">
+              <w:r>
+                <w:rPr>
+                  <w:rStyle w:val="a3"/>
+                  <w:rFonts w:ascii="Linux Libertine Display" w:hAnsi="Linux Libertine Display" w:cs="Linux Libertine Display"/>
+                  <w:iCs/>
+                  <w:color w:val="1F497D" w:themeColor="text2"/>
+                  <w:kern w:val="0"/>
+                  <w:szCs w:val="20"/>
+                </w:rPr>
+                <w:t>Yoonchan Jeong</w:t>
+              </w:r>
+            </w:hyperlink>
+          </w:p>
+        </w:tc>
+        <w:tc>
+          <w:tcPr>
+            <w:tcW w:w="1361" w:type="dxa"/>
+            <w:vAlign w:val="center"/>
+          </w:tcPr>
+          <w:p>
+            <w:pPr>
+              <w:wordWrap/>
+              <w:adjustRightInd w:val="0"/>
+              <w:spacing w:line="360" w:lineRule="auto"/>
+              <w:jc w:val="center"/>
+              <w:outlineLvl w:val="0"/>
+              <w:rPr>
+                <w:rFonts w:ascii="Linux Libertine Display" w:hAnsi="Linux Libertine Display" w:cs="Linux Libertine Display"/>
+                <w:b/>
+                <w:bCs/>
+                <w:kern w:val="0"/>
+                <w:sz w:val="28"/>
+                <w:szCs w:val="28"/>
+              </w:rPr>
+            </w:pPr>
+            <w:r>
+              <w:rPr>
+                <w:rFonts w:ascii="Linux Libertine Display" w:hAnsi="Linux Libertine Display" w:cs="Linux Libertine Display"/>
+                <w:bCs/>
+                <w:kern w:val="0"/>
+                <w:sz w:val="22"/>
+              </w:rPr>
+              <w:t>20</w:t>
+            </w:r>
+            <w:r>
+              <w:rPr>
+                <w:rFonts w:ascii="Linux Libertine Display" w:hAnsi="Linux Libertine Display" w:cs="Linux Libertine Display"/>
+                <w:bCs/>
+                <w:kern w:val="0"/>
+                <w:sz w:val="22"/>
+              </w:rPr>
+              <w:t>25</w:t>
+            </w:r>
+            <w:r>
+              <w:rPr>
+                <w:rFonts w:ascii="Linux Libertine Display" w:hAnsi="Linux Libertine Display" w:cs="Linux Libertine Display"/>
+                <w:bCs/>
+                <w:kern w:val="0"/>
+                <w:sz w:val="22"/>
+              </w:rPr>
+              <w:t>.3 –</w:t>
+            </w:r>
+          </w:p>
+        </w:tc>
+      </w:tr>
+    </w:tbl>
     <w:p>
       <w:pPr>
         <w:wordWrap/>
@@ -1955,7 +1832,7 @@
               </wp:inline>
             </w:drawing>
           </mc:Choice>
-          <mc:Fallback xmlns:oel="http://schemas.microsoft.com/office/2019/extlst" xmlns:w16cex="http://schemas.microsoft.com/office/word/2018/wordml/cex" xmlns:w16="http://schemas.microsoft.com/office/word/2018/wordml" xmlns:w16du="http://schemas.microsoft.com/office/word/2023/wordml/word16du" xmlns:w16sdtdh="http://schemas.microsoft.com/office/word/2020/wordml/sdtdatahash">
+          <mc:Fallback xmlns:w16sdtdh="http://schemas.microsoft.com/office/word/2020/wordml/sdtdatahash" xmlns:w16du="http://schemas.microsoft.com/office/word/2023/wordml/word16du" xmlns:w16="http://schemas.microsoft.com/office/word/2018/wordml" xmlns:w16cex="http://schemas.microsoft.com/office/word/2018/wordml/cex" xmlns:oel="http://schemas.microsoft.com/office/2019/extlst">
             <w:pict>
               <v:line w14:anchorId="22FE2562" id="직선 연결선 2" o:spid="_x0000_s1026" style="visibility:visible;mso-wrap-style:square;mso-left-percent:-10001;mso-top-percent:-10001;mso-position-horizontal:absolute;mso-position-horizontal-relative:char;mso-position-vertical:absolute;mso-position-vertical-relative:line;mso-left-percent:-10001;mso-top-percent:-10001" from="0,0" to="447.85pt,0" o:gfxdata="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" strokecolor="black [3213]">
                 <o:lock v:ext="edit" shapetype="f"/>
@@ -2014,6 +1891,16 @@
           <w:szCs w:val="20"/>
         </w:rPr>
       </w:pPr>
+      <w:r>
+        <w:rPr>
+          <w:rFonts w:ascii="Linux Libertine Display" w:hAnsi="Linux Libertine Display" w:cs="Linux Libertine Display"/>
+          <w:b/>
+          <w:bCs/>
+          <w:kern w:val="0"/>
+          <w:sz w:val="22"/>
+        </w:rPr>
+        <w:t xml:space="preserve">Computational design of optical systems leveraging </w:t>
+      </w:r>
       <w:proofErr w:type="spellStart"/>
       <w:r>
         <w:rPr>
@@ -2023,8 +1910,9 @@
           <w:kern w:val="0"/>
           <w:sz w:val="22"/>
         </w:rPr>
-        <w:t>M</w:t>
-      </w:r>
+        <w:t>metasurface</w:t>
+      </w:r>
+      <w:proofErr w:type="spellEnd"/>
       <w:r>
         <w:rPr>
           <w:rFonts w:ascii="Linux Libertine Display" w:hAnsi="Linux Libertine Display" w:cs="Linux Libertine Display"/>
@@ -2033,19 +1921,266 @@
           <w:kern w:val="0"/>
           <w:sz w:val="22"/>
         </w:rPr>
-        <w:t>etasurfaces</w:t>
+        <w:t xml:space="preserve"> optics</w:t>
+      </w:r>
+    </w:p>
+    <w:p>
+      <w:pPr>
+        <w:pStyle w:val="a6"/>
+        <w:numPr>
+          <w:ilvl w:val="0"/>
+          <w:numId w:val="14"/>
+        </w:numPr>
+        <w:wordWrap/>
+        <w:adjustRightInd w:val="0"/>
+        <w:spacing w:after="0"/>
+        <w:ind w:leftChars="0" w:left="970" w:hanging="403"/>
+        <w:jc w:val="left"/>
+        <w:outlineLvl w:val="0"/>
+        <w:rPr>
+          <w:rFonts w:ascii="Linux Libertine Display" w:hAnsi="Linux Libertine Display" w:cs="Linux Libertine Display"/>
+          <w:bCs/>
+          <w:kern w:val="0"/>
+          <w:szCs w:val="20"/>
+        </w:rPr>
+      </w:pPr>
+      <w:r>
+        <w:rPr>
+          <w:rFonts w:ascii="Linux Libertine Display" w:hAnsi="Linux Libertine Display" w:cs="Linux Libertine Display"/>
+          <w:bCs/>
+          <w:kern w:val="0"/>
+          <w:szCs w:val="20"/>
+        </w:rPr>
+        <w:t>J</w:t>
+      </w:r>
+      <w:r>
+        <w:rPr>
+          <w:rFonts w:ascii="Linux Libertine Display" w:hAnsi="Linux Libertine Display" w:cs="Linux Libertine Display"/>
+          <w:bCs/>
+          <w:kern w:val="0"/>
+          <w:szCs w:val="20"/>
+        </w:rPr>
+        <w:t xml:space="preserve">oint optimization of </w:t>
+      </w:r>
+      <w:proofErr w:type="spellStart"/>
+      <w:r>
+        <w:rPr>
+          <w:rFonts w:ascii="Linux Libertine Display" w:hAnsi="Linux Libertine Display" w:cs="Linux Libertine Display"/>
+          <w:bCs/>
+          <w:kern w:val="0"/>
+          <w:szCs w:val="20"/>
+        </w:rPr>
+        <w:t>metasurface</w:t>
       </w:r>
       <w:proofErr w:type="spellEnd"/>
       <w:r>
         <w:rPr>
           <w:rFonts w:ascii="Linux Libertine Display" w:hAnsi="Linux Libertine Display" w:cs="Linux Libertine Display"/>
+          <w:bCs/>
+          <w:kern w:val="0"/>
+          <w:szCs w:val="20"/>
+        </w:rPr>
+        <w:t xml:space="preserve"> and </w:t>
+      </w:r>
+      <w:r>
+        <w:rPr>
+          <w:rFonts w:ascii="Linux Libertine Display" w:hAnsi="Linux Libertine Display" w:cs="Linux Libertine Display"/>
+          <w:bCs/>
+          <w:kern w:val="0"/>
+          <w:szCs w:val="20"/>
+        </w:rPr>
+        <w:t>spatial light modulator (SLM) phase profiles</w:t>
+      </w:r>
+    </w:p>
+    <w:p>
+      <w:pPr>
+        <w:pStyle w:val="a6"/>
+        <w:numPr>
+          <w:ilvl w:val="0"/>
+          <w:numId w:val="14"/>
+        </w:numPr>
+        <w:wordWrap/>
+        <w:adjustRightInd w:val="0"/>
+        <w:spacing w:after="0"/>
+        <w:ind w:leftChars="0" w:left="970" w:hanging="403"/>
+        <w:jc w:val="left"/>
+        <w:outlineLvl w:val="0"/>
+        <w:rPr>
+          <w:rFonts w:ascii="Linux Libertine Display" w:hAnsi="Linux Libertine Display" w:cs="Linux Libertine Display"/>
+          <w:bCs/>
+          <w:kern w:val="0"/>
+          <w:szCs w:val="20"/>
+        </w:rPr>
+      </w:pPr>
+      <w:r>
+        <w:rPr>
+          <w:rFonts w:ascii="Linux Libertine Display" w:hAnsi="Linux Libertine Display" w:cs="Linux Libertine Display"/>
+          <w:bCs/>
+          <w:kern w:val="0"/>
+          <w:szCs w:val="20"/>
+        </w:rPr>
+        <w:t xml:space="preserve">End-to-end optimization of </w:t>
+      </w:r>
+      <w:proofErr w:type="spellStart"/>
+      <w:r>
+        <w:rPr>
+          <w:rFonts w:ascii="Linux Libertine Display" w:hAnsi="Linux Libertine Display" w:cs="Linux Libertine Display"/>
+          <w:bCs/>
+          <w:kern w:val="0"/>
+          <w:szCs w:val="20"/>
+        </w:rPr>
+        <w:t>metalens</w:t>
+      </w:r>
+      <w:proofErr w:type="spellEnd"/>
+      <w:r>
+        <w:rPr>
+          <w:rFonts w:ascii="Linux Libertine Display" w:hAnsi="Linux Libertine Display" w:cs="Linux Libertine Display"/>
+          <w:bCs/>
+          <w:kern w:val="0"/>
+          <w:szCs w:val="20"/>
+        </w:rPr>
+        <w:t xml:space="preserve"> imaging system</w:t>
+      </w:r>
+      <w:r>
+        <w:rPr>
+          <w:rFonts w:ascii="Linux Libertine Display" w:hAnsi="Linux Libertine Display" w:cs="Linux Libertine Display"/>
+          <w:bCs/>
+          <w:kern w:val="0"/>
+          <w:szCs w:val="20"/>
+        </w:rPr>
+        <w:t xml:space="preserve"> (Hardware + Software co-design)</w:t>
+      </w:r>
+    </w:p>
+    <w:p>
+      <w:pPr>
+        <w:pStyle w:val="a6"/>
+        <w:numPr>
+          <w:ilvl w:val="0"/>
+          <w:numId w:val="14"/>
+        </w:numPr>
+        <w:wordWrap/>
+        <w:adjustRightInd w:val="0"/>
+        <w:spacing w:after="0"/>
+        <w:ind w:leftChars="0" w:left="970" w:hanging="403"/>
+        <w:jc w:val="left"/>
+        <w:outlineLvl w:val="0"/>
+        <w:rPr>
+          <w:rFonts w:ascii="Linux Libertine Display" w:hAnsi="Linux Libertine Display" w:cs="Linux Libertine Display"/>
+          <w:bCs/>
+          <w:kern w:val="0"/>
+          <w:szCs w:val="20"/>
+        </w:rPr>
+      </w:pPr>
+      <w:proofErr w:type="spellStart"/>
+      <w:r>
+        <w:rPr>
+          <w:rFonts w:ascii="Linux Libertine Display" w:hAnsi="Linux Libertine Display" w:cs="Linux Libertine Display"/>
+          <w:bCs/>
+          <w:kern w:val="0"/>
+          <w:szCs w:val="20"/>
+        </w:rPr>
+        <w:t>Metasurface</w:t>
+      </w:r>
+      <w:proofErr w:type="spellEnd"/>
+      <w:r>
+        <w:rPr>
+          <w:rFonts w:ascii="Linux Libertine Display" w:hAnsi="Linux Libertine Display" w:cs="Linux Libertine Display"/>
+          <w:bCs/>
+          <w:kern w:val="0"/>
+          <w:szCs w:val="20"/>
+        </w:rPr>
+        <w:t xml:space="preserve"> proxy model design for fully differentiable optimization framework</w:t>
+      </w:r>
+    </w:p>
+    <w:p>
+      <w:pPr>
+        <w:pStyle w:val="a6"/>
+        <w:numPr>
+          <w:ilvl w:val="0"/>
+          <w:numId w:val="14"/>
+        </w:numPr>
+        <w:wordWrap/>
+        <w:adjustRightInd w:val="0"/>
+        <w:spacing w:after="0" w:line="360" w:lineRule="auto"/>
+        <w:ind w:leftChars="0" w:left="970" w:hanging="403"/>
+        <w:jc w:val="left"/>
+        <w:outlineLvl w:val="0"/>
+        <w:rPr>
+          <w:rFonts w:ascii="Linux Libertine Display" w:hAnsi="Linux Libertine Display" w:cs="Linux Libertine Display"/>
+          <w:bCs/>
+          <w:kern w:val="0"/>
+          <w:szCs w:val="20"/>
+        </w:rPr>
+      </w:pPr>
+      <w:proofErr w:type="spellStart"/>
+      <w:r>
+        <w:rPr>
+          <w:rFonts w:ascii="Linux Libertine Display" w:hAnsi="Linux Libertine Display" w:cs="Linux Libertine Display"/>
+          <w:bCs/>
+          <w:kern w:val="0"/>
+          <w:szCs w:val="20"/>
+        </w:rPr>
+        <w:t>Metagrating</w:t>
+      </w:r>
+      <w:proofErr w:type="spellEnd"/>
+      <w:r>
+        <w:rPr>
+          <w:rFonts w:ascii="Linux Libertine Display" w:hAnsi="Linux Libertine Display" w:cs="Linux Libertine Display"/>
+          <w:bCs/>
+          <w:kern w:val="0"/>
+          <w:szCs w:val="20"/>
+        </w:rPr>
+        <w:t xml:space="preserve"> optimization through rigorous coupled-wave analysis using automatic differentiation</w:t>
+      </w:r>
+    </w:p>
+    <w:p>
+      <w:pPr>
+        <w:wordWrap/>
+        <w:adjustRightInd w:val="0"/>
+        <w:spacing w:after="0" w:line="360" w:lineRule="auto"/>
+        <w:jc w:val="left"/>
+        <w:outlineLvl w:val="0"/>
+        <w:rPr>
+          <w:rFonts w:ascii="Linux Libertine Display" w:hAnsi="Linux Libertine Display" w:cs="Linux Libertine Display" w:hint="eastAsia"/>
+          <w:bCs/>
+          <w:kern w:val="0"/>
+          <w:sz w:val="10"/>
+          <w:szCs w:val="10"/>
+        </w:rPr>
+      </w:pPr>
+    </w:p>
+    <w:p>
+      <w:pPr>
+        <w:pStyle w:val="a6"/>
+        <w:numPr>
+          <w:ilvl w:val="0"/>
+          <w:numId w:val="3"/>
+        </w:numPr>
+        <w:wordWrap/>
+        <w:adjustRightInd w:val="0"/>
+        <w:spacing w:after="0"/>
+        <w:ind w:leftChars="100" w:left="600"/>
+        <w:jc w:val="left"/>
+        <w:outlineLvl w:val="0"/>
+        <w:rPr>
+          <w:rFonts w:ascii="Linux Libertine Display" w:hAnsi="Linux Libertine Display" w:cs="Linux Libertine Display"/>
+          <w:bCs/>
+          <w:kern w:val="0"/>
+          <w:szCs w:val="20"/>
+        </w:rPr>
+      </w:pPr>
+      <w:proofErr w:type="spellStart"/>
+      <w:r>
+        <w:rPr>
+          <w:rFonts w:ascii="Linux Libertine Display" w:hAnsi="Linux Libertine Display" w:cs="Linux Libertine Display"/>
           <w:b/>
           <w:bCs/>
           <w:kern w:val="0"/>
           <w:sz w:val="22"/>
         </w:rPr>
-        <w:t xml:space="preserve"> </w:t>
-      </w:r>
+        <w:t>Metasurface</w:t>
+      </w:r>
+      <w:proofErr w:type="spellEnd"/>
       <w:r>
         <w:rPr>
           <w:rFonts w:ascii="Linux Libertine Display" w:hAnsi="Linux Libertine Display" w:cs="Linux Libertine Display"/>
@@ -2054,7 +2189,37 @@
           <w:kern w:val="0"/>
           <w:sz w:val="22"/>
         </w:rPr>
-        <w:t>/ Nano-optics</w:t>
+        <w:t xml:space="preserve"> folded optics</w:t>
+      </w:r>
+      <w:r>
+        <w:rPr>
+          <w:rFonts w:ascii="Linux Libertine Display" w:hAnsi="Linux Libertine Display" w:cs="Linux Libertine Display"/>
+          <w:b/>
+          <w:bCs/>
+          <w:kern w:val="0"/>
+          <w:sz w:val="22"/>
+        </w:rPr>
+        <w:t xml:space="preserve"> (Waveguide</w:t>
+      </w:r>
+      <w:r>
+        <w:rPr>
+          <w:rFonts w:ascii="Linux Libertine Display" w:hAnsi="Linux Libertine Display" w:cs="Linux Libertine Display"/>
+          <w:b/>
+          <w:bCs/>
+          <w:kern w:val="0"/>
+          <w:sz w:val="22"/>
+        </w:rPr>
+        <w:t>-type</w:t>
+      </w:r>
+      <w:r>
+        <w:rPr>
+          <w:rFonts w:ascii="Linux Libertine Display" w:hAnsi="Linux Libertine Display" w:cs="Linux Libertine Display"/>
+          <w:b/>
+          <w:bCs/>
+          <w:kern w:val="0"/>
+          <w:sz w:val="22"/>
+        </w:rPr>
+        <w:t>)</w:t>
       </w:r>
     </w:p>
     <w:p>
@@ -2079,30 +2244,57 @@
       </w:pPr>
       <w:r>
         <w:rPr>
-          <w:rFonts w:ascii="Linux Libertine Display" w:hAnsi="Linux Libertine Display" w:cs="Linux Libertine Display" w:hint="eastAsia"/>
-          <w:bCs/>
-          <w:kern w:val="0"/>
-          <w:szCs w:val="20"/>
-        </w:rPr>
-        <w:t>P</w:t>
-      </w:r>
-      <w:r>
-        <w:rPr>
-          <w:rFonts w:ascii="Linux Libertine Display" w:hAnsi="Linux Libertine Display" w:cs="Linux Libertine Display"/>
-          <w:bCs/>
-          <w:kern w:val="0"/>
-          <w:szCs w:val="20"/>
-        </w:rPr>
-        <w:t>hysical understanding of nanostructures</w:t>
-      </w:r>
-      <w:r>
-        <w:rPr>
-          <w:rFonts w:ascii="Linux Libertine Display" w:hAnsi="Linux Libertine Display" w:cs="Linux Libertine Display"/>
-          <w:bCs/>
-          <w:kern w:val="0"/>
-          <w:szCs w:val="20"/>
-        </w:rPr>
-        <w:t>’ optical response</w:t>
+          <w:rFonts w:ascii="Linux Libertine Display" w:hAnsi="Linux Libertine Display" w:cs="Linux Libertine Display"/>
+          <w:bCs/>
+          <w:kern w:val="0"/>
+          <w:szCs w:val="20"/>
+        </w:rPr>
+        <w:t>Nanostructure</w:t>
+      </w:r>
+      <w:r>
+        <w:rPr>
+          <w:rFonts w:ascii="Linux Libertine Display" w:hAnsi="Linux Libertine Display" w:cs="Linux Libertine Display"/>
+          <w:bCs/>
+          <w:kern w:val="0"/>
+          <w:szCs w:val="20"/>
+        </w:rPr>
+        <w:t xml:space="preserve"> design using near-field </w:t>
+      </w:r>
+      <w:r>
+        <w:rPr>
+          <w:rFonts w:ascii="Linux Libertine Display" w:hAnsi="Linux Libertine Display" w:cs="Linux Libertine Display"/>
+          <w:bCs/>
+          <w:kern w:val="0"/>
+          <w:szCs w:val="20"/>
+        </w:rPr>
+        <w:t xml:space="preserve">simulation </w:t>
+      </w:r>
+      <w:r>
+        <w:rPr>
+          <w:rFonts w:ascii="Linux Libertine Display" w:hAnsi="Linux Libertine Display" w:cs="Linux Libertine Display"/>
+          <w:bCs/>
+          <w:kern w:val="0"/>
+          <w:szCs w:val="20"/>
+        </w:rPr>
+        <w:t>(</w:t>
+      </w:r>
+      <w:r>
+        <w:rPr>
+          <w:rFonts w:ascii="Linux Libertine Display" w:hAnsi="Linux Libertine Display" w:cs="Linux Libertine Display"/>
+          <w:bCs/>
+          <w:kern w:val="0"/>
+          <w:szCs w:val="20"/>
+        </w:rPr>
+        <w:t>RCWA, FDTD, FEM, etc.</w:t>
+      </w:r>
+      <w:r>
+        <w:rPr>
+          <w:rFonts w:ascii="Linux Libertine Display" w:hAnsi="Linux Libertine Display" w:cs="Linux Libertine Display"/>
+          <w:bCs/>
+          <w:kern w:val="0"/>
+          <w:szCs w:val="20"/>
+        </w:rPr>
+        <w:t>)</w:t>
       </w:r>
     </w:p>
     <w:p>
@@ -2125,6 +2317,24 @@
           <w:szCs w:val="20"/>
         </w:rPr>
       </w:pPr>
+      <w:r>
+        <w:rPr>
+          <w:rFonts w:ascii="Linux Libertine Display" w:hAnsi="Linux Libertine Display" w:cs="Linux Libertine Display"/>
+          <w:bCs/>
+          <w:kern w:val="0"/>
+          <w:szCs w:val="20"/>
+        </w:rPr>
+        <w:t>Design of w</w:t>
+      </w:r>
+      <w:r>
+        <w:rPr>
+          <w:rFonts w:ascii="Linux Libertine Display" w:hAnsi="Linux Libertine Display" w:cs="Linux Libertine Display"/>
+          <w:bCs/>
+          <w:kern w:val="0"/>
+          <w:szCs w:val="20"/>
+        </w:rPr>
+        <w:t xml:space="preserve">aveguide-type folded </w:t>
+      </w:r>
       <w:proofErr w:type="spellStart"/>
       <w:r>
         <w:rPr>
@@ -2133,16 +2343,7 @@
           <w:kern w:val="0"/>
           <w:szCs w:val="20"/>
         </w:rPr>
-        <w:t>Metasurface</w:t>
-      </w:r>
-      <w:r>
-        <w:rPr>
-          <w:rFonts w:ascii="Linux Libertine Display" w:hAnsi="Linux Libertine Display" w:cs="Linux Libertine Display"/>
-          <w:bCs/>
-          <w:kern w:val="0"/>
-          <w:szCs w:val="20"/>
-        </w:rPr>
-        <w:t>s</w:t>
+        <w:t>metasurface</w:t>
       </w:r>
       <w:proofErr w:type="spellEnd"/>
       <w:r>
@@ -2152,16 +2353,72 @@
           <w:kern w:val="0"/>
           <w:szCs w:val="20"/>
         </w:rPr>
-        <w:t xml:space="preserve"> / Nano-optics</w:t>
-      </w:r>
-      <w:r>
-        <w:rPr>
-          <w:rFonts w:ascii="Linux Libertine Display" w:hAnsi="Linux Libertine Display" w:cs="Linux Libertine Display"/>
-          <w:bCs/>
-          <w:kern w:val="0"/>
-          <w:szCs w:val="20"/>
-        </w:rPr>
-        <w:t xml:space="preserve"> design using near-field and far-field simulations</w:t>
+        <w:t xml:space="preserve"> system using ray-tracing</w:t>
+      </w:r>
+      <w:r>
+        <w:rPr>
+          <w:rFonts w:ascii="Linux Libertine Display" w:hAnsi="Linux Libertine Display" w:cs="Linux Libertine Display"/>
+          <w:bCs/>
+          <w:kern w:val="0"/>
+          <w:szCs w:val="20"/>
+        </w:rPr>
+        <w:t xml:space="preserve"> </w:t>
+      </w:r>
+      <w:r>
+        <w:rPr>
+          <w:rFonts w:ascii="Linux Libertine Display" w:hAnsi="Linux Libertine Display" w:cs="Linux Libertine Display"/>
+          <w:bCs/>
+          <w:kern w:val="0"/>
+          <w:szCs w:val="20"/>
+        </w:rPr>
+        <w:t xml:space="preserve">or </w:t>
+      </w:r>
+      <w:r>
+        <w:rPr>
+          <w:rFonts w:ascii="Linux Libertine Display" w:hAnsi="Linux Libertine Display" w:cs="Linux Libertine Display"/>
+          <w:bCs/>
+          <w:kern w:val="0"/>
+          <w:szCs w:val="20"/>
+        </w:rPr>
+        <w:t xml:space="preserve">customized </w:t>
+      </w:r>
+      <w:r>
+        <w:rPr>
+          <w:rFonts w:ascii="Linux Libertine Display" w:hAnsi="Linux Libertine Display" w:cs="Linux Libertine Display"/>
+          <w:bCs/>
+          <w:kern w:val="0"/>
+          <w:szCs w:val="20"/>
+        </w:rPr>
+        <w:t>wave-optics simulations</w:t>
+      </w:r>
+      <w:r>
+        <w:rPr>
+          <w:rFonts w:ascii="Linux Libertine Display" w:hAnsi="Linux Libertine Display" w:cs="Linux Libertine Display"/>
+          <w:bCs/>
+          <w:kern w:val="0"/>
+          <w:szCs w:val="20"/>
+        </w:rPr>
+        <w:t xml:space="preserve"> for </w:t>
+      </w:r>
+      <w:proofErr w:type="spellStart"/>
+      <w:r>
+        <w:rPr>
+          <w:rFonts w:ascii="Linux Libertine Display" w:hAnsi="Linux Libertine Display" w:cs="Linux Libertine Display"/>
+          <w:bCs/>
+          <w:kern w:val="0"/>
+          <w:szCs w:val="20"/>
+        </w:rPr>
+        <w:t>ultraslim</w:t>
+      </w:r>
+      <w:proofErr w:type="spellEnd"/>
+      <w:r>
+        <w:rPr>
+          <w:rFonts w:ascii="Linux Libertine Display" w:hAnsi="Linux Libertine Display" w:cs="Linux Libertine Display"/>
+          <w:bCs/>
+          <w:kern w:val="0"/>
+          <w:szCs w:val="20"/>
+        </w:rPr>
+        <w:t xml:space="preserve"> and integrated imaging system</w:t>
       </w:r>
     </w:p>
     <w:p>
@@ -2191,26 +2448,44 @@
           <w:kern w:val="0"/>
           <w:szCs w:val="20"/>
         </w:rPr>
-        <w:t xml:space="preserve">Hands-on </w:t>
-      </w:r>
-      <w:r>
-        <w:rPr>
-          <w:rFonts w:ascii="Linux Libertine Display" w:hAnsi="Linux Libertine Display" w:cs="Linux Libertine Display"/>
-          <w:bCs/>
-          <w:kern w:val="0"/>
-          <w:szCs w:val="20"/>
-        </w:rPr>
-        <w:t>nanofabrication using lithography-techniques</w:t>
+        <w:t xml:space="preserve">Hands-on wafer </w:t>
+      </w:r>
+      <w:r>
+        <w:rPr>
+          <w:rFonts w:ascii="Linux Libertine Display" w:hAnsi="Linux Libertine Display" w:cs="Linux Libertine Display"/>
+          <w:bCs/>
+          <w:kern w:val="0"/>
+          <w:szCs w:val="20"/>
+        </w:rPr>
+        <w:t xml:space="preserve">single-side / </w:t>
+      </w:r>
+      <w:r>
+        <w:rPr>
+          <w:rFonts w:ascii="Linux Libertine Display" w:hAnsi="Linux Libertine Display" w:cs="Linux Libertine Display"/>
+          <w:bCs/>
+          <w:kern w:val="0"/>
+          <w:szCs w:val="20"/>
+        </w:rPr>
+        <w:t>double-side nanofabrication using lithography-techniques</w:t>
+      </w:r>
+      <w:r>
+        <w:rPr>
+          <w:rFonts w:ascii="Linux Libertine Display" w:hAnsi="Linux Libertine Display" w:cs="Linux Libertine Display"/>
+          <w:bCs/>
+          <w:kern w:val="0"/>
+          <w:szCs w:val="20"/>
+        </w:rPr>
+        <w:t xml:space="preserve"> (+5 years)</w:t>
       </w:r>
     </w:p>
     <w:p>
       <w:pPr>
         <w:wordWrap/>
         <w:adjustRightInd w:val="0"/>
-        <w:spacing w:after="0"/>
+        <w:spacing w:after="0" w:line="240" w:lineRule="auto"/>
         <w:jc w:val="left"/>
         <w:rPr>
-          <w:rFonts w:ascii="Linux Libertine Display" w:hAnsi="Linux Libertine Display" w:cs="Linux Libertine Display"/>
+          <w:rFonts w:ascii="Linux Libertine Display" w:hAnsi="Linux Libertine Display" w:cs="Linux Libertine Display" w:hint="eastAsia"/>
           <w:bCs/>
           <w:kern w:val="0"/>
           <w:sz w:val="10"/>
@@ -2238,7 +2513,6 @@
           <w:szCs w:val="20"/>
         </w:rPr>
       </w:pPr>
-      <w:proofErr w:type="spellStart"/>
       <w:r>
         <w:rPr>
           <w:rFonts w:ascii="Linux Libertine Display" w:hAnsi="Linux Libertine Display" w:cs="Linux Libertine Display"/>
@@ -2247,9 +2521,9 @@
           <w:kern w:val="0"/>
           <w:sz w:val="22"/>
         </w:rPr>
-        <w:t>Metasurface</w:t>
-      </w:r>
-      <w:proofErr w:type="spellEnd"/>
+        <w:t xml:space="preserve">Application to </w:t>
+      </w:r>
+      <w:proofErr w:type="gramStart"/>
       <w:r>
         <w:rPr>
           <w:rFonts w:ascii="Linux Libertine Display" w:hAnsi="Linux Libertine Display" w:cs="Linux Libertine Display"/>
@@ -2258,8 +2532,9 @@
           <w:kern w:val="0"/>
           <w:sz w:val="22"/>
         </w:rPr>
-        <w:t xml:space="preserve"> folded optics</w:t>
-      </w:r>
+        <w:t>AR,VR</w:t>
+      </w:r>
+      <w:proofErr w:type="gramEnd"/>
       <w:r>
         <w:rPr>
           <w:rFonts w:ascii="Linux Libertine Display" w:hAnsi="Linux Libertine Display" w:cs="Linux Libertine Display"/>
@@ -2268,171 +2543,8 @@
           <w:kern w:val="0"/>
           <w:sz w:val="22"/>
         </w:rPr>
-        <w:t xml:space="preserve"> (Waveguide)</w:t>
-      </w:r>
-    </w:p>
-    <w:p>
-      <w:pPr>
-        <w:pStyle w:val="a6"/>
-        <w:numPr>
-          <w:ilvl w:val="0"/>
-          <w:numId w:val="13"/>
-        </w:numPr>
-        <w:wordWrap/>
-        <w:adjustRightInd w:val="0"/>
-        <w:spacing w:after="0"/>
-        <w:ind w:leftChars="0" w:left="970" w:hanging="403"/>
-        <w:jc w:val="left"/>
-        <w:outlineLvl w:val="0"/>
-        <w:rPr>
-          <w:rFonts w:ascii="Linux Libertine Display" w:hAnsi="Linux Libertine Display" w:cs="Linux Libertine Display"/>
-          <w:bCs/>
-          <w:kern w:val="0"/>
-          <w:szCs w:val="20"/>
-        </w:rPr>
-      </w:pPr>
-      <w:r>
-        <w:rPr>
-          <w:rFonts w:ascii="Linux Libertine Display" w:hAnsi="Linux Libertine Display" w:cs="Linux Libertine Display"/>
-          <w:bCs/>
-          <w:kern w:val="0"/>
-          <w:szCs w:val="20"/>
-        </w:rPr>
-        <w:t xml:space="preserve">Waveguide-type folded </w:t>
-      </w:r>
-      <w:proofErr w:type="spellStart"/>
-      <w:r>
-        <w:rPr>
-          <w:rFonts w:ascii="Linux Libertine Display" w:hAnsi="Linux Libertine Display" w:cs="Linux Libertine Display"/>
-          <w:bCs/>
-          <w:kern w:val="0"/>
-          <w:szCs w:val="20"/>
-        </w:rPr>
-        <w:t>metasurface</w:t>
-      </w:r>
-      <w:proofErr w:type="spellEnd"/>
-      <w:r>
-        <w:rPr>
-          <w:rFonts w:ascii="Linux Libertine Display" w:hAnsi="Linux Libertine Display" w:cs="Linux Libertine Display"/>
-          <w:bCs/>
-          <w:kern w:val="0"/>
-          <w:szCs w:val="20"/>
-        </w:rPr>
-        <w:t xml:space="preserve"> system design using ray-tracing</w:t>
-      </w:r>
-      <w:r>
-        <w:rPr>
-          <w:rFonts w:ascii="Linux Libertine Display" w:hAnsi="Linux Libertine Display" w:cs="Linux Libertine Display"/>
-          <w:bCs/>
-          <w:kern w:val="0"/>
-          <w:szCs w:val="20"/>
-        </w:rPr>
-        <w:t xml:space="preserve"> </w:t>
-      </w:r>
-      <w:r>
-        <w:rPr>
-          <w:rFonts w:ascii="Linux Libertine Display" w:hAnsi="Linux Libertine Display" w:cs="Linux Libertine Display"/>
-          <w:bCs/>
-          <w:kern w:val="0"/>
-          <w:szCs w:val="20"/>
-        </w:rPr>
-        <w:t>or wave-optics simulations</w:t>
-      </w:r>
-      <w:r>
-        <w:rPr>
-          <w:rFonts w:ascii="Linux Libertine Display" w:hAnsi="Linux Libertine Display" w:cs="Linux Libertine Display"/>
-          <w:bCs/>
-          <w:kern w:val="0"/>
-          <w:szCs w:val="20"/>
-        </w:rPr>
-        <w:t xml:space="preserve"> for </w:t>
-      </w:r>
-      <w:proofErr w:type="spellStart"/>
-      <w:r>
-        <w:rPr>
-          <w:rFonts w:ascii="Linux Libertine Display" w:hAnsi="Linux Libertine Display" w:cs="Linux Libertine Display"/>
-          <w:bCs/>
-          <w:kern w:val="0"/>
-          <w:szCs w:val="20"/>
-        </w:rPr>
-        <w:t>ultraslim</w:t>
-      </w:r>
-      <w:proofErr w:type="spellEnd"/>
-      <w:r>
-        <w:rPr>
-          <w:rFonts w:ascii="Linux Libertine Display" w:hAnsi="Linux Libertine Display" w:cs="Linux Libertine Display"/>
-          <w:bCs/>
-          <w:kern w:val="0"/>
-          <w:szCs w:val="20"/>
-        </w:rPr>
-        <w:t xml:space="preserve"> and integrated imaging system</w:t>
-      </w:r>
-    </w:p>
-    <w:p>
-      <w:pPr>
-        <w:pStyle w:val="a6"/>
-        <w:numPr>
-          <w:ilvl w:val="0"/>
-          <w:numId w:val="13"/>
-        </w:numPr>
-        <w:wordWrap/>
-        <w:adjustRightInd w:val="0"/>
-        <w:spacing w:after="0"/>
-        <w:ind w:leftChars="0" w:left="970" w:hanging="403"/>
-        <w:jc w:val="left"/>
-        <w:outlineLvl w:val="0"/>
-        <w:rPr>
-          <w:rFonts w:ascii="Linux Libertine Display" w:hAnsi="Linux Libertine Display" w:cs="Linux Libertine Display"/>
-          <w:bCs/>
-          <w:kern w:val="0"/>
-          <w:szCs w:val="20"/>
-        </w:rPr>
-      </w:pPr>
-      <w:r>
-        <w:rPr>
-          <w:rFonts w:ascii="Linux Libertine Display" w:hAnsi="Linux Libertine Display" w:cs="Linux Libertine Display"/>
-          <w:bCs/>
-          <w:kern w:val="0"/>
-          <w:szCs w:val="20"/>
-        </w:rPr>
-        <w:t>Hands-on wafer double-side nanofabrication using lithography-techniques</w:t>
-      </w:r>
-    </w:p>
-    <w:p>
-      <w:pPr>
-        <w:wordWrap/>
-        <w:adjustRightInd w:val="0"/>
-        <w:spacing w:after="0"/>
-        <w:jc w:val="left"/>
-        <w:rPr>
-          <w:rFonts w:ascii="Linux Libertine Display" w:hAnsi="Linux Libertine Display" w:cs="Linux Libertine Display"/>
-          <w:bCs/>
-          <w:kern w:val="0"/>
-          <w:sz w:val="10"/>
-          <w:szCs w:val="10"/>
-        </w:rPr>
-      </w:pPr>
-    </w:p>
-    <w:p>
-      <w:pPr>
-        <w:pStyle w:val="a6"/>
-        <w:numPr>
-          <w:ilvl w:val="0"/>
-          <w:numId w:val="3"/>
-        </w:numPr>
-        <w:wordWrap/>
-        <w:adjustRightInd w:val="0"/>
-        <w:spacing w:after="0"/>
-        <w:ind w:leftChars="100" w:left="600"/>
-        <w:jc w:val="left"/>
-        <w:outlineLvl w:val="0"/>
-        <w:rPr>
-          <w:rFonts w:ascii="Linux Libertine Display" w:hAnsi="Linux Libertine Display" w:cs="Linux Libertine Display"/>
-          <w:bCs/>
-          <w:kern w:val="0"/>
-          <w:szCs w:val="20"/>
-        </w:rPr>
-      </w:pPr>
+        <w:t xml:space="preserve"> systems / </w:t>
+      </w:r>
       <w:r>
         <w:rPr>
           <w:rFonts w:ascii="Linux Libertine Display" w:hAnsi="Linux Libertine Display" w:cs="Linux Libertine Display"/>
@@ -2441,7 +2553,7 @@
           <w:kern w:val="0"/>
           <w:sz w:val="22"/>
         </w:rPr>
-        <w:t xml:space="preserve">Computational design of optical </w:t>
+        <w:t xml:space="preserve">Cameras / </w:t>
       </w:r>
       <w:r>
         <w:rPr>
@@ -2451,7 +2563,7 @@
           <w:kern w:val="0"/>
           <w:sz w:val="22"/>
         </w:rPr>
-        <w:t xml:space="preserve">systems </w:t>
+        <w:t xml:space="preserve">Holographic display / </w:t>
       </w:r>
       <w:r>
         <w:rPr>
@@ -2461,385 +2573,7 @@
           <w:kern w:val="0"/>
           <w:sz w:val="22"/>
         </w:rPr>
-        <w:t xml:space="preserve">leveraging </w:t>
-      </w:r>
-      <w:proofErr w:type="spellStart"/>
-      <w:r>
-        <w:rPr>
-          <w:rFonts w:ascii="Linux Libertine Display" w:hAnsi="Linux Libertine Display" w:cs="Linux Libertine Display"/>
-          <w:b/>
-          <w:bCs/>
-          <w:kern w:val="0"/>
-          <w:sz w:val="22"/>
-        </w:rPr>
-        <w:t>metasurface</w:t>
-      </w:r>
-      <w:proofErr w:type="spellEnd"/>
-      <w:r>
-        <w:rPr>
-          <w:rFonts w:ascii="Linux Libertine Display" w:hAnsi="Linux Libertine Display" w:cs="Linux Libertine Display"/>
-          <w:b/>
-          <w:bCs/>
-          <w:kern w:val="0"/>
-          <w:sz w:val="22"/>
-        </w:rPr>
-        <w:t xml:space="preserve"> optics</w:t>
-      </w:r>
-    </w:p>
-    <w:p>
-      <w:pPr>
-        <w:pStyle w:val="a6"/>
-        <w:numPr>
-          <w:ilvl w:val="0"/>
-          <w:numId w:val="14"/>
-        </w:numPr>
-        <w:wordWrap/>
-        <w:adjustRightInd w:val="0"/>
-        <w:spacing w:after="0"/>
-        <w:ind w:leftChars="0" w:left="970" w:hanging="403"/>
-        <w:jc w:val="left"/>
-        <w:outlineLvl w:val="0"/>
-        <w:rPr>
-          <w:rFonts w:ascii="Linux Libertine Display" w:hAnsi="Linux Libertine Display" w:cs="Linux Libertine Display"/>
-          <w:bCs/>
-          <w:kern w:val="0"/>
-          <w:szCs w:val="20"/>
-        </w:rPr>
-      </w:pPr>
-      <w:r>
-        <w:rPr>
-          <w:rFonts w:ascii="Linux Libertine Display" w:hAnsi="Linux Libertine Display" w:cs="Linux Libertine Display"/>
-          <w:bCs/>
-          <w:kern w:val="0"/>
-          <w:szCs w:val="20"/>
-        </w:rPr>
-        <w:t>J</w:t>
-      </w:r>
-      <w:r>
-        <w:rPr>
-          <w:rFonts w:ascii="Linux Libertine Display" w:hAnsi="Linux Libertine Display" w:cs="Linux Libertine Display"/>
-          <w:bCs/>
-          <w:kern w:val="0"/>
-          <w:szCs w:val="20"/>
-        </w:rPr>
-        <w:t xml:space="preserve">oint optimization of </w:t>
-      </w:r>
-      <w:proofErr w:type="spellStart"/>
-      <w:r>
-        <w:rPr>
-          <w:rFonts w:ascii="Linux Libertine Display" w:hAnsi="Linux Libertine Display" w:cs="Linux Libertine Display"/>
-          <w:bCs/>
-          <w:kern w:val="0"/>
-          <w:szCs w:val="20"/>
-        </w:rPr>
-        <w:t>metasurface</w:t>
-      </w:r>
-      <w:proofErr w:type="spellEnd"/>
-      <w:r>
-        <w:rPr>
-          <w:rFonts w:ascii="Linux Libertine Display" w:hAnsi="Linux Libertine Display" w:cs="Linux Libertine Display"/>
-          <w:bCs/>
-          <w:kern w:val="0"/>
-          <w:szCs w:val="20"/>
-        </w:rPr>
-        <w:t xml:space="preserve"> and </w:t>
-      </w:r>
-      <w:r>
-        <w:rPr>
-          <w:rFonts w:ascii="Linux Libertine Display" w:hAnsi="Linux Libertine Display" w:cs="Linux Libertine Display"/>
-          <w:bCs/>
-          <w:kern w:val="0"/>
-          <w:szCs w:val="20"/>
-        </w:rPr>
-        <w:t>spatial light modulator (SLM) phase profiles</w:t>
-      </w:r>
-    </w:p>
-    <w:p>
-      <w:pPr>
-        <w:pStyle w:val="a6"/>
-        <w:numPr>
-          <w:ilvl w:val="0"/>
-          <w:numId w:val="14"/>
-        </w:numPr>
-        <w:wordWrap/>
-        <w:adjustRightInd w:val="0"/>
-        <w:spacing w:after="0"/>
-        <w:ind w:leftChars="0" w:left="970" w:hanging="403"/>
-        <w:jc w:val="left"/>
-        <w:outlineLvl w:val="0"/>
-        <w:rPr>
-          <w:rFonts w:ascii="Linux Libertine Display" w:hAnsi="Linux Libertine Display" w:cs="Linux Libertine Display"/>
-          <w:bCs/>
-          <w:kern w:val="0"/>
-          <w:szCs w:val="20"/>
-        </w:rPr>
-      </w:pPr>
-      <w:r>
-        <w:rPr>
-          <w:rFonts w:ascii="Linux Libertine Display" w:hAnsi="Linux Libertine Display" w:cs="Linux Libertine Display"/>
-          <w:bCs/>
-          <w:kern w:val="0"/>
-          <w:szCs w:val="20"/>
-        </w:rPr>
-        <w:t xml:space="preserve">End-to-end optimization of </w:t>
-      </w:r>
-      <w:proofErr w:type="spellStart"/>
-      <w:r>
-        <w:rPr>
-          <w:rFonts w:ascii="Linux Libertine Display" w:hAnsi="Linux Libertine Display" w:cs="Linux Libertine Display"/>
-          <w:bCs/>
-          <w:kern w:val="0"/>
-          <w:szCs w:val="20"/>
-        </w:rPr>
-        <w:t>metalens</w:t>
-      </w:r>
-      <w:proofErr w:type="spellEnd"/>
-      <w:r>
-        <w:rPr>
-          <w:rFonts w:ascii="Linux Libertine Display" w:hAnsi="Linux Libertine Display" w:cs="Linux Libertine Display"/>
-          <w:bCs/>
-          <w:kern w:val="0"/>
-          <w:szCs w:val="20"/>
-        </w:rPr>
-        <w:t xml:space="preserve"> imaging system</w:t>
-      </w:r>
-      <w:r>
-        <w:rPr>
-          <w:rFonts w:ascii="Linux Libertine Display" w:hAnsi="Linux Libertine Display" w:cs="Linux Libertine Display"/>
-          <w:bCs/>
-          <w:kern w:val="0"/>
-          <w:szCs w:val="20"/>
-        </w:rPr>
-        <w:t xml:space="preserve"> (Hardware + Software</w:t>
-      </w:r>
-      <w:r>
-        <w:rPr>
-          <w:rFonts w:ascii="Linux Libertine Display" w:hAnsi="Linux Libertine Display" w:cs="Linux Libertine Display"/>
-          <w:bCs/>
-          <w:kern w:val="0"/>
-          <w:szCs w:val="20"/>
-        </w:rPr>
-        <w:t xml:space="preserve"> co-design</w:t>
-      </w:r>
-      <w:r>
-        <w:rPr>
-          <w:rFonts w:ascii="Linux Libertine Display" w:hAnsi="Linux Libertine Display" w:cs="Linux Libertine Display"/>
-          <w:bCs/>
-          <w:kern w:val="0"/>
-          <w:szCs w:val="20"/>
-        </w:rPr>
-        <w:t>)</w:t>
-      </w:r>
-    </w:p>
-    <w:p>
-      <w:pPr>
-        <w:pStyle w:val="a6"/>
-        <w:numPr>
-          <w:ilvl w:val="0"/>
-          <w:numId w:val="14"/>
-        </w:numPr>
-        <w:wordWrap/>
-        <w:adjustRightInd w:val="0"/>
-        <w:spacing w:after="0"/>
-        <w:ind w:leftChars="0" w:left="970" w:hanging="403"/>
-        <w:jc w:val="left"/>
-        <w:outlineLvl w:val="0"/>
-        <w:rPr>
-          <w:rFonts w:ascii="Linux Libertine Display" w:hAnsi="Linux Libertine Display" w:cs="Linux Libertine Display"/>
-          <w:bCs/>
-          <w:kern w:val="0"/>
-          <w:szCs w:val="20"/>
-        </w:rPr>
-      </w:pPr>
-      <w:proofErr w:type="spellStart"/>
-      <w:r>
-        <w:rPr>
-          <w:rFonts w:ascii="Linux Libertine Display" w:hAnsi="Linux Libertine Display" w:cs="Linux Libertine Display"/>
-          <w:bCs/>
-          <w:kern w:val="0"/>
-          <w:szCs w:val="20"/>
-        </w:rPr>
-        <w:lastRenderedPageBreak/>
-        <w:t>Metasurface</w:t>
-      </w:r>
-      <w:proofErr w:type="spellEnd"/>
-      <w:r>
-        <w:rPr>
-          <w:rFonts w:ascii="Linux Libertine Display" w:hAnsi="Linux Libertine Display" w:cs="Linux Libertine Display"/>
-          <w:bCs/>
-          <w:kern w:val="0"/>
-          <w:szCs w:val="20"/>
-        </w:rPr>
-        <w:t xml:space="preserve"> proxy model design for fully differentiable optimization framework</w:t>
-      </w:r>
-    </w:p>
-    <w:p>
-      <w:pPr>
-        <w:pStyle w:val="a6"/>
-        <w:numPr>
-          <w:ilvl w:val="0"/>
-          <w:numId w:val="14"/>
-        </w:numPr>
-        <w:wordWrap/>
-        <w:adjustRightInd w:val="0"/>
-        <w:spacing w:after="0"/>
-        <w:ind w:leftChars="0" w:left="970" w:hanging="403"/>
-        <w:jc w:val="left"/>
-        <w:outlineLvl w:val="0"/>
-        <w:rPr>
-          <w:rFonts w:ascii="Linux Libertine Display" w:hAnsi="Linux Libertine Display" w:cs="Linux Libertine Display"/>
-          <w:bCs/>
-          <w:kern w:val="0"/>
-          <w:szCs w:val="20"/>
-        </w:rPr>
-      </w:pPr>
-      <w:proofErr w:type="spellStart"/>
-      <w:r>
-        <w:rPr>
-          <w:rFonts w:ascii="Linux Libertine Display" w:hAnsi="Linux Libertine Display" w:cs="Linux Libertine Display"/>
-          <w:bCs/>
-          <w:kern w:val="0"/>
-          <w:szCs w:val="20"/>
-        </w:rPr>
-        <w:t>Metagrating</w:t>
-      </w:r>
-      <w:proofErr w:type="spellEnd"/>
-      <w:r>
-        <w:rPr>
-          <w:rFonts w:ascii="Linux Libertine Display" w:hAnsi="Linux Libertine Display" w:cs="Linux Libertine Display"/>
-          <w:bCs/>
-          <w:kern w:val="0"/>
-          <w:szCs w:val="20"/>
-        </w:rPr>
-        <w:t xml:space="preserve"> optimization through rigorous coupled-wave analysis using automatic differentiation</w:t>
-      </w:r>
-    </w:p>
-    <w:p>
-      <w:pPr>
-        <w:wordWrap/>
-        <w:adjustRightInd w:val="0"/>
-        <w:spacing w:after="0" w:line="240" w:lineRule="auto"/>
-        <w:jc w:val="left"/>
-        <w:rPr>
-          <w:rFonts w:ascii="Linux Libertine Display" w:hAnsi="Linux Libertine Display" w:cs="Linux Libertine Display"/>
-          <w:bCs/>
-          <w:kern w:val="0"/>
-          <w:sz w:val="10"/>
-          <w:szCs w:val="10"/>
-        </w:rPr>
-      </w:pPr>
-    </w:p>
-    <w:p>
-      <w:pPr>
-        <w:pStyle w:val="a6"/>
-        <w:numPr>
-          <w:ilvl w:val="0"/>
-          <w:numId w:val="3"/>
-        </w:numPr>
-        <w:wordWrap/>
-        <w:adjustRightInd w:val="0"/>
-        <w:spacing w:after="0"/>
-        <w:ind w:leftChars="100" w:left="600"/>
-        <w:jc w:val="left"/>
-        <w:outlineLvl w:val="0"/>
-        <w:rPr>
-          <w:rFonts w:ascii="Linux Libertine Display" w:hAnsi="Linux Libertine Display" w:cs="Linux Libertine Display"/>
-          <w:bCs/>
-          <w:kern w:val="0"/>
-          <w:szCs w:val="20"/>
-        </w:rPr>
-      </w:pPr>
-      <w:r>
-        <w:rPr>
-          <w:rFonts w:ascii="Linux Libertine Display" w:hAnsi="Linux Libertine Display" w:cs="Linux Libertine Display"/>
-          <w:b/>
-          <w:bCs/>
-          <w:kern w:val="0"/>
-          <w:sz w:val="22"/>
-        </w:rPr>
-        <w:t xml:space="preserve">Application to </w:t>
-      </w:r>
-      <w:r>
-        <w:rPr>
-          <w:rFonts w:ascii="Linux Libertine Display" w:hAnsi="Linux Libertine Display" w:cs="Linux Libertine Display"/>
-          <w:b/>
-          <w:bCs/>
-          <w:kern w:val="0"/>
-          <w:sz w:val="22"/>
-        </w:rPr>
-        <w:t xml:space="preserve">Cameras </w:t>
-      </w:r>
-      <w:r>
-        <w:rPr>
-          <w:rFonts w:ascii="Linux Libertine Display" w:hAnsi="Linux Libertine Display" w:cs="Linux Libertine Display"/>
-          <w:b/>
-          <w:bCs/>
-          <w:kern w:val="0"/>
-          <w:sz w:val="22"/>
-        </w:rPr>
-        <w:t>/</w:t>
-      </w:r>
-      <w:r>
-        <w:rPr>
-          <w:rFonts w:ascii="Linux Libertine Display" w:hAnsi="Linux Libertine Display" w:cs="Linux Libertine Display"/>
-          <w:b/>
-          <w:bCs/>
-          <w:kern w:val="0"/>
-          <w:sz w:val="22"/>
-        </w:rPr>
-        <w:t xml:space="preserve"> </w:t>
-      </w:r>
-      <w:proofErr w:type="gramStart"/>
-      <w:r>
-        <w:rPr>
-          <w:rFonts w:ascii="Linux Libertine Display" w:hAnsi="Linux Libertine Display" w:cs="Linux Libertine Display"/>
-          <w:b/>
-          <w:bCs/>
-          <w:kern w:val="0"/>
-          <w:sz w:val="22"/>
-        </w:rPr>
-        <w:t>AR,VR</w:t>
-      </w:r>
-      <w:proofErr w:type="gramEnd"/>
-      <w:r>
-        <w:rPr>
-          <w:rFonts w:ascii="Linux Libertine Display" w:hAnsi="Linux Libertine Display" w:cs="Linux Libertine Display"/>
-          <w:b/>
-          <w:bCs/>
-          <w:kern w:val="0"/>
-          <w:sz w:val="22"/>
-        </w:rPr>
-        <w:t xml:space="preserve"> systems / </w:t>
-      </w:r>
-      <w:r>
-        <w:rPr>
-          <w:rFonts w:ascii="Linux Libertine Display" w:hAnsi="Linux Libertine Display" w:cs="Linux Libertine Display"/>
-          <w:b/>
-          <w:bCs/>
-          <w:kern w:val="0"/>
-          <w:sz w:val="22"/>
-        </w:rPr>
-        <w:t xml:space="preserve">Holographic display / </w:t>
-      </w:r>
-      <w:r>
-        <w:rPr>
-          <w:rFonts w:ascii="Linux Libertine Display" w:hAnsi="Linux Libertine Display" w:cs="Linux Libertine Display"/>
-          <w:b/>
-          <w:bCs/>
-          <w:kern w:val="0"/>
-          <w:sz w:val="22"/>
-        </w:rPr>
         <w:t>Microscopy</w:t>
-      </w:r>
-      <w:r>
-        <w:rPr>
-          <w:rFonts w:ascii="Linux Libertine Display" w:hAnsi="Linux Libertine Display" w:cs="Linux Libertine Display"/>
-          <w:b/>
-          <w:bCs/>
-          <w:kern w:val="0"/>
-          <w:sz w:val="22"/>
-        </w:rPr>
-        <w:br/>
       </w:r>
     </w:p>
     <w:p>
@@ -2861,6 +2595,7 @@
         <w:rPr>
           <w:noProof/>
         </w:rPr>
+        <w:lastRenderedPageBreak/>
         <mc:AlternateContent>
           <mc:Choice Requires="wps">
             <w:drawing>
@@ -3829,44 +3564,6 @@
           </w:p>
         </w:tc>
       </w:tr>
-      <w:tr>
-        <w:tc>
-          <w:tcPr>
-            <w:tcW w:w="2068" w:type="dxa"/>
-          </w:tcPr>
-          <w:p>
-            <w:pPr>
-              <w:wordWrap/>
-              <w:adjustRightInd w:val="0"/>
-              <w:rPr>
-                <w:rFonts w:ascii="Linux Libertine Display" w:hAnsi="Linux Libertine Display" w:cs="Linux Libertine Display"/>
-                <w:b/>
-                <w:bCs/>
-                <w:kern w:val="0"/>
-                <w:sz w:val="22"/>
-              </w:rPr>
-            </w:pPr>
-          </w:p>
-        </w:tc>
-        <w:tc>
-          <w:tcPr>
-            <w:tcW w:w="6758" w:type="dxa"/>
-            <w:vAlign w:val="center"/>
-          </w:tcPr>
-          <w:p>
-            <w:pPr>
-              <w:wordWrap/>
-              <w:adjustRightInd w:val="0"/>
-              <w:rPr>
-                <w:rFonts w:ascii="Linux Libertine Display" w:hAnsi="Linux Libertine Display" w:cs="Linux Libertine Display"/>
-                <w:bCs/>
-                <w:kern w:val="0"/>
-                <w:szCs w:val="20"/>
-              </w:rPr>
-            </w:pPr>
-          </w:p>
-        </w:tc>
-      </w:tr>
     </w:tbl>
     <w:p>
       <w:pPr>
@@ -4788,15 +4485,6 @@
         </w:rPr>
         <w:br/>
       </w:r>
-      <w:r>
-        <w:rPr>
-          <w:rFonts w:ascii="Linux Libertine Display" w:hAnsi="Linux Libertine Display" w:cs="Linux Libertine Display"/>
-          <w:bCs/>
-          <w:kern w:val="0"/>
-          <w:szCs w:val="20"/>
-        </w:rPr>
-        <w:br/>
-      </w:r>
     </w:p>
     <w:p>
       <w:pPr>
@@ -4820,7 +4508,6 @@
           <w:rFonts w:ascii="Linux Libertine Display" w:hAnsi="Linux Libertine Display" w:cs="Linux Libertine Display"/>
           <w:noProof/>
         </w:rPr>
-        <w:lastRenderedPageBreak/>
         <mc:AlternateContent>
           <mc:Choice Requires="wps">
             <w:drawing>
@@ -5181,7 +4868,16 @@
             <w:rFonts w:ascii="Linux Libertine Display" w:hAnsi="Linux Libertine Display" w:cs="Linux Libertine Display"/>
             <w:color w:val="1F497D" w:themeColor="text2"/>
           </w:rPr>
-          <w:t>Dispersion-Engineered Metasurface Doublet Design for Broadband and Wide-Angle Operation in the Visible Range</w:t>
+          <w:t xml:space="preserve">Dispersion-Engineered Metasurface Doublet Design </w:t>
+        </w:r>
+        <w:r>
+          <w:rPr>
+            <w:rStyle w:val="a3"/>
+            <w:rFonts w:ascii="Linux Libertine Display" w:hAnsi="Linux Libertine Display" w:cs="Linux Libertine Display"/>
+            <w:color w:val="1F497D" w:themeColor="text2"/>
+          </w:rPr>
+          <w:lastRenderedPageBreak/>
+          <w:t>for Broadband and Wide-Angle Operation in the Visible Range</w:t>
         </w:r>
       </w:hyperlink>
       <w:r>
@@ -5221,8 +4917,6 @@
         </w:rPr>
         <w:t xml:space="preserve"> vol. 15, no. 4, pp. 1-9, 2023.</w:t>
       </w:r>
-      <w:bookmarkStart w:id="0" w:name="_GoBack"/>
-      <w:bookmarkEnd w:id="0"/>
     </w:p>
     <w:p>
       <w:pPr>
@@ -6590,7 +6284,6 @@
         <w:rPr>
           <w:rFonts w:ascii="Linux Libertine Display" w:hAnsi="Linux Libertine Display" w:cs="Linux Libertine Display"/>
         </w:rPr>
-        <w:lastRenderedPageBreak/>
         <w:t xml:space="preserve">Y. </w:t>
       </w:r>
       <w:proofErr w:type="spellStart"/>
@@ -6660,6 +6353,30 @@
           <w:rFonts w:ascii="Linux Libertine Display" w:hAnsi="Linux Libertine Display" w:cs="Linux Libertine Display"/>
         </w:rPr>
         <w:t xml:space="preserve"> optimization method” (US – Application No. 18/737,648)</w:t>
+      </w:r>
+      <w:r>
+        <w:rPr>
+          <w:rFonts w:ascii="Linux Libertine Display" w:hAnsi="Linux Libertine Display" w:cs="Linux Libertine Display"/>
+        </w:rPr>
+        <w:br/>
+      </w:r>
+      <w:r>
+        <w:rPr>
+          <w:rFonts w:ascii="Linux Libertine Display" w:hAnsi="Linux Libertine Display" w:cs="Linux Libertine Display"/>
+        </w:rPr>
+        <w:br/>
+      </w:r>
+      <w:r>
+        <w:rPr>
+          <w:rFonts w:ascii="Linux Libertine Display" w:hAnsi="Linux Libertine Display" w:cs="Linux Libertine Display"/>
+        </w:rPr>
+        <w:br/>
+      </w:r>
+      <w:r>
+        <w:rPr>
+          <w:rFonts w:ascii="Linux Libertine Display" w:hAnsi="Linux Libertine Display" w:cs="Linux Libertine Display"/>
+        </w:rPr>
+        <w:br/>
       </w:r>
       <w:r>
         <w:rPr>
@@ -6687,6 +6404,7 @@
           <w:noProof/>
           <w:kern w:val="0"/>
         </w:rPr>
+        <w:lastRenderedPageBreak/>
         <mc:AlternateContent>
           <mc:Choice Requires="wps">
             <w:drawing>
@@ -6840,6 +6558,15 @@
           <w:kern w:val="0"/>
           <w:szCs w:val="20"/>
         </w:rPr>
+        <w:t xml:space="preserve">Student Lead </w:t>
+      </w:r>
+      <w:r>
+        <w:rPr>
+          <w:rFonts w:ascii="Linux Libertine Display" w:hAnsi="Linux Libertine Display" w:cs="Linux Libertine Display"/>
+          <w:bCs/>
+          <w:kern w:val="0"/>
+          <w:szCs w:val="20"/>
+        </w:rPr>
         <w:t>Researcher</w:t>
       </w:r>
       <w:r>
@@ -7248,6 +6975,15 @@
           <w:szCs w:val="20"/>
         </w:rPr>
         <w:t>March. 2020 – Feb. 2021</w:t>
+      </w:r>
+      <w:r>
+        <w:rPr>
+          <w:rFonts w:ascii="Linux Libertine Display" w:hAnsi="Linux Libertine Display" w:cs="Linux Libertine Display"/>
+          <w:bCs/>
+          <w:kern w:val="0"/>
+          <w:szCs w:val="20"/>
+        </w:rPr>
+        <w:br/>
       </w:r>
     </w:p>
     <w:p>
@@ -8263,7 +7999,7 @@
             </wp:inline>
           </w:drawing>
         </mc:Choice>
-        <mc:Fallback xmlns:oel="http://schemas.microsoft.com/office/2019/extlst" xmlns:w16cex="http://schemas.microsoft.com/office/word/2018/wordml/cex" xmlns:w16="http://schemas.microsoft.com/office/word/2018/wordml" xmlns:w16du="http://schemas.microsoft.com/office/word/2023/wordml/word16du" xmlns:w16sdtdh="http://schemas.microsoft.com/office/word/2020/wordml/sdtdatahash">
+        <mc:Fallback xmlns:w16sdtdh="http://schemas.microsoft.com/office/word/2020/wordml/sdtdatahash" xmlns:w16du="http://schemas.microsoft.com/office/word/2023/wordml/word16du" xmlns:w16="http://schemas.microsoft.com/office/word/2018/wordml" xmlns:w16cex="http://schemas.microsoft.com/office/word/2018/wordml/cex" xmlns:oel="http://schemas.microsoft.com/office/2019/extlst">
           <w:pict>
             <v:line w14:anchorId="33EE1EC9" id="직선 연결선 2" o:spid="_x0000_s1026" style="visibility:visible;mso-wrap-style:square;mso-left-percent:-10001;mso-top-percent:-10001;mso-position-horizontal:absolute;mso-position-horizontal-relative:char;mso-position-vertical:absolute;mso-position-vertical-relative:line;mso-left-percent:-10001;mso-top-percent:-10001" from="0,0" to="447.85pt,0" o:gfxdata="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" strokecolor="black [3213]">
               <o:lock v:ext="edit" shapetype="f"/>
@@ -8300,14 +8036,14 @@
         <v:path o:extrusionok="f" gradientshapeok="t" o:connecttype="rect"/>
         <o:lock v:ext="edit" aspectratio="t"/>
       </v:shapetype>
-      <v:shape id="_x0000_i1032" type="#_x0000_t75" style="width:540.2pt;height:540.2pt;visibility:visible;mso-wrap-style:square" o:bullet="t">
+      <v:shape id="_x0000_i1046" type="#_x0000_t75" style="width:540.2pt;height:540.2pt;visibility:visible;mso-wrap-style:square" o:bullet="t">
         <v:imagedata r:id="rId1" o:title="" croptop="3115f" cropbottom="3115f" cropleft="3115f" cropright="3115f"/>
       </v:shape>
     </w:pict>
   </w:numPicBullet>
   <w:numPicBullet w:numPicBulletId="1">
     <w:pict>
-      <v:shape id="_x0000_i1033" type="#_x0000_t75" style="width:14.15pt;height:14.15pt;visibility:visible" o:bullet="t">
+      <v:shape id="_x0000_i1047" type="#_x0000_t75" style="width:14.15pt;height:14.15pt;visibility:visible" o:bullet="t">
         <v:imagedata r:id="rId2" o:title="" cropbottom="-1179f" cropright="-1179f"/>
       </v:shape>
     </w:pict>
@@ -10407,7 +10143,7 @@
   <w:style w:type="paragraph" w:default="1" w:styleId="a">
     <w:name w:val="Normal"/>
     <w:qFormat/>
-    <w:rsid w:val="00E64901"/>
+    <w:rsid w:val="007A532E"/>
     <w:pPr>
       <w:widowControl w:val="0"/>
       <w:wordWrap w:val="0"/>
@@ -11017,7 +10753,7 @@
 </file>
 
 <file path=customXml/itemProps1.xml><?xml version="1.0" encoding="utf-8"?>
-<ds:datastoreItem xmlns:ds="http://schemas.openxmlformats.org/officeDocument/2006/customXml" ds:itemID="{55FCF519-7CC0-41CE-8AD0-AF6B390A3961}">
+<ds:datastoreItem xmlns:ds="http://schemas.openxmlformats.org/officeDocument/2006/customXml" ds:itemID="{7A515C66-27F9-4A36-810F-CDFF2701AA4D}">
   <ds:schemaRefs>
     <ds:schemaRef ds:uri="http://schemas.openxmlformats.org/officeDocument/2006/bibliography"/>
   </ds:schemaRefs>

</xml_diff>